<commit_message>
added reference to flexbox by fcc
</commit_message>
<xml_diff>
--- a/photo gallery/photo gallery_note.docx
+++ b/photo gallery/photo gallery_note.docx
@@ -19,6 +19,71 @@
       </w:r>
     </w:p>
     <w:p/>
+    <w:p>
+      <w:pPr>
+        <w:pStyle w:val="NormalWeb"/>
+        <w:shd w:val="clear" w:color="auto" w:fill="FFFFFF" w:themeFill="background1"/>
+        <w:rPr>
+          <w:rFonts w:ascii="Arial" w:hAnsi="Arial" w:cs="Arial"/>
+          <w:color w:val="0070C0"/>
+          <w:sz w:val="27"/>
+          <w:szCs w:val="27"/>
+        </w:rPr>
+      </w:pPr>
+      <w:r>
+        <w:rPr>
+          <w:rFonts w:ascii="Arial" w:hAnsi="Arial" w:cs="Arial"/>
+          <w:color w:val="0070C0"/>
+          <w:sz w:val="27"/>
+          <w:szCs w:val="27"/>
+        </w:rPr>
+        <w:t xml:space="preserve"> </w:t>
+      </w:r>
+    </w:p>
+    <w:p>
+      <w:pPr>
+        <w:pStyle w:val="NormalWeb"/>
+        <w:shd w:val="clear" w:color="auto" w:fill="FFFFFF" w:themeFill="background1"/>
+        <w:rPr>
+          <w:rFonts w:ascii="Arial" w:hAnsi="Arial" w:cs="Arial"/>
+          <w:color w:val="0070C0"/>
+          <w:sz w:val="27"/>
+          <w:szCs w:val="27"/>
+        </w:rPr>
+      </w:pPr>
+      <w:r>
+        <w:rPr>
+          <w:rFonts w:ascii="Arial" w:hAnsi="Arial" w:cs="Arial"/>
+          <w:color w:val="0070C0"/>
+          <w:sz w:val="27"/>
+          <w:szCs w:val="27"/>
+        </w:rPr>
+        <w:t>REFERENCE :</w:t>
+      </w:r>
+    </w:p>
+    <w:p>
+      <w:pPr>
+        <w:pStyle w:val="NormalWeb"/>
+        <w:shd w:val="clear" w:color="auto" w:fill="FFFFFF" w:themeFill="background1"/>
+        <w:rPr>
+          <w:rFonts w:ascii="Arial" w:hAnsi="Arial" w:cs="Arial"/>
+          <w:color w:val="0070C0"/>
+          <w:sz w:val="27"/>
+          <w:szCs w:val="27"/>
+        </w:rPr>
+      </w:pPr>
+      <w:hyperlink r:id="rId5" w:history="1">
+        <w:r>
+          <w:rPr>
+            <w:rStyle w:val="Hyperlink"/>
+            <w:rFonts w:ascii="Arial" w:hAnsi="Arial" w:cs="Arial"/>
+            <w:sz w:val="27"/>
+            <w:szCs w:val="27"/>
+          </w:rPr>
+          <w:t>https://www.freecodecamp.org/news/css-flexbox-complete-guide/#flex-container-vs-flex-item-what-s-the-difference</w:t>
+        </w:r>
+      </w:hyperlink>
+    </w:p>
     <w:p>
       <w:pPr>
         <w:pStyle w:val="NormalWeb"/>
@@ -50,18 +115,8 @@
           <w:sz w:val="27"/>
           <w:szCs w:val="27"/>
         </w:rPr>
-        <w:t xml:space="preserve">It is used for responsive </w:t>
-      </w:r>
-      <w:proofErr w:type="gramStart"/>
-      <w:r>
-        <w:rPr>
-          <w:rFonts w:ascii="Arial" w:hAnsi="Arial" w:cs="Arial"/>
-          <w:sz w:val="27"/>
-          <w:szCs w:val="27"/>
-        </w:rPr>
-        <w:t>design :</w:t>
-      </w:r>
-      <w:proofErr w:type="gramEnd"/>
+        <w:t>It is used for responsive design :</w:t>
+      </w:r>
     </w:p>
     <w:p>
       <w:pPr>
@@ -491,18 +546,7 @@
           <w:szCs w:val="27"/>
           <w:lang w:eastAsia="en-IN"/>
         </w:rPr>
-        <w:t>box-</w:t>
-      </w:r>
-      <w:proofErr w:type="gramStart"/>
-      <w:r>
-        <w:rPr>
-          <w:rFonts w:ascii="Courier New" w:eastAsia="Times New Roman" w:hAnsi="Courier New" w:cs="Courier New"/>
-          <w:color w:val="FF0000"/>
-          <w:sz w:val="27"/>
-          <w:szCs w:val="27"/>
-          <w:lang w:eastAsia="en-IN"/>
-        </w:rPr>
-        <w:t>sizing:</w:t>
+        <w:t>box-sizing:</w:t>
       </w:r>
       <w:r>
         <w:rPr>
@@ -512,18 +556,7 @@
           <w:szCs w:val="27"/>
           <w:lang w:eastAsia="en-IN"/>
         </w:rPr>
-        <w:t>border</w:t>
-      </w:r>
-      <w:proofErr w:type="gramEnd"/>
-      <w:r>
-        <w:rPr>
-          <w:rFonts w:ascii="Courier New" w:eastAsia="Times New Roman" w:hAnsi="Courier New" w:cs="Courier New"/>
-          <w:color w:val="0451A5"/>
-          <w:sz w:val="27"/>
-          <w:szCs w:val="27"/>
-          <w:lang w:eastAsia="en-IN"/>
-        </w:rPr>
-        <w:t>-box</w:t>
+        <w:t>border-box</w:t>
       </w:r>
       <w:proofErr w:type="spellEnd"/>
       <w:r>
@@ -708,7 +741,6 @@
           <w:lang w:eastAsia="en-IN"/>
         </w:rPr>
       </w:pPr>
-      <w:proofErr w:type="gramStart"/>
       <w:r>
         <w:rPr>
           <w:rFonts w:ascii="Courier New" w:eastAsia="Times New Roman" w:hAnsi="Courier New" w:cs="Courier New"/>
@@ -729,7 +761,6 @@
         </w:rPr>
         <w:t>{</w:t>
       </w:r>
-      <w:proofErr w:type="gramEnd"/>
     </w:p>
     <w:p>
       <w:pPr>
@@ -817,18 +848,7 @@
           <w:szCs w:val="27"/>
           <w:lang w:eastAsia="en-IN"/>
         </w:rPr>
-        <w:t>font-</w:t>
-      </w:r>
-      <w:proofErr w:type="gramStart"/>
-      <w:r>
-        <w:rPr>
-          <w:rFonts w:ascii="Courier New" w:eastAsia="Times New Roman" w:hAnsi="Courier New" w:cs="Courier New"/>
-          <w:color w:val="FF0000"/>
-          <w:sz w:val="27"/>
-          <w:szCs w:val="27"/>
-          <w:lang w:eastAsia="en-IN"/>
-        </w:rPr>
-        <w:t>family:</w:t>
+        <w:t>font-family:</w:t>
       </w:r>
       <w:r>
         <w:rPr>
@@ -838,18 +858,7 @@
           <w:szCs w:val="27"/>
           <w:lang w:eastAsia="en-IN"/>
         </w:rPr>
-        <w:t>sans</w:t>
-      </w:r>
-      <w:proofErr w:type="gramEnd"/>
-      <w:r>
-        <w:rPr>
-          <w:rFonts w:ascii="Courier New" w:eastAsia="Times New Roman" w:hAnsi="Courier New" w:cs="Courier New"/>
-          <w:color w:val="0451A5"/>
-          <w:sz w:val="27"/>
-          <w:szCs w:val="27"/>
-          <w:lang w:eastAsia="en-IN"/>
-        </w:rPr>
-        <w:t>-serif</w:t>
+        <w:t>sans-serif</w:t>
       </w:r>
       <w:proofErr w:type="spellEnd"/>
       <w:r>
@@ -897,7 +906,6 @@
         <w:t>background-</w:t>
       </w:r>
       <w:proofErr w:type="spellStart"/>
-      <w:proofErr w:type="gramStart"/>
       <w:r>
         <w:rPr>
           <w:rFonts w:ascii="Courier New" w:eastAsia="Times New Roman" w:hAnsi="Courier New" w:cs="Courier New"/>
@@ -919,7 +927,6 @@
         </w:rPr>
         <w:t> :</w:t>
       </w:r>
-      <w:proofErr w:type="gramEnd"/>
       <w:r>
         <w:rPr>
           <w:rFonts w:ascii="Courier New" w:eastAsia="Times New Roman" w:hAnsi="Courier New" w:cs="Courier New"/>
@@ -1100,7 +1107,6 @@
           <w:lang w:eastAsia="en-IN"/>
         </w:rPr>
       </w:pPr>
-      <w:proofErr w:type="gramStart"/>
       <w:r>
         <w:rPr>
           <w:rFonts w:ascii="Courier New" w:eastAsia="Times New Roman" w:hAnsi="Courier New" w:cs="Courier New"/>
@@ -1109,9 +1115,9 @@
           <w:szCs w:val="27"/>
           <w:lang w:eastAsia="en-IN"/>
         </w:rPr>
+        <w:lastRenderedPageBreak/>
         <w:t>.gallery</w:t>
       </w:r>
-      <w:proofErr w:type="gramEnd"/>
       <w:r>
         <w:rPr>
           <w:rFonts w:ascii="Courier New" w:eastAsia="Times New Roman" w:hAnsi="Courier New" w:cs="Courier New"/>
@@ -1147,7 +1153,6 @@
         <w:t>  </w:t>
       </w:r>
       <w:proofErr w:type="spellStart"/>
-      <w:proofErr w:type="gramStart"/>
       <w:r>
         <w:rPr>
           <w:rFonts w:ascii="Courier New" w:eastAsia="Times New Roman" w:hAnsi="Courier New" w:cs="Courier New"/>
@@ -1169,7 +1174,6 @@
         <w:t>flex</w:t>
       </w:r>
       <w:proofErr w:type="spellEnd"/>
-      <w:proofErr w:type="gramEnd"/>
       <w:r>
         <w:rPr>
           <w:rFonts w:ascii="Courier New" w:eastAsia="Times New Roman" w:hAnsi="Courier New" w:cs="Courier New"/>
@@ -1273,7 +1277,6 @@
           <w:szCs w:val="20"/>
           <w:lang w:eastAsia="en-IN"/>
         </w:rPr>
-        <w:lastRenderedPageBreak/>
         <w:t>row</w:t>
       </w:r>
       <w:r>
@@ -1467,7 +1470,7 @@
                 <wp:cNvGraphicFramePr/>
                 <a:graphic xmlns:a="http://schemas.openxmlformats.org/drawingml/2006/main">
                   <a:graphicData uri="http://schemas.microsoft.com/office/word/2010/wordprocessingInk">
-                    <w14:contentPart bwMode="auto" r:id="rId5">
+                    <w14:contentPart bwMode="auto" r:id="rId6">
                       <w14:nvContentPartPr>
                         <w14:cNvContentPartPr/>
                       </w14:nvContentPartPr>
@@ -1503,7 +1506,7 @@
                 <o:lock v:ext="edit" aspectratio="t"/>
               </v:shapetype>
               <v:shape id="Ink 13" o:spid="_x0000_s1026" type="#_x0000_t75" style="position:absolute;margin-left:-259.85pt;margin-top:-40.85pt;width:92.35pt;height:90.75pt;z-index:251662336;visibility:visible;mso-wrap-style:square;mso-wrap-distance-left:9pt;mso-wrap-distance-top:0;mso-wrap-distance-right:9pt;mso-wrap-distance-bottom:0;mso-position-horizontal:absolute;mso-position-horizontal-relative:text;mso-position-vertical:absolute;mso-position-vertical-relative:text" o:gfxdata="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">
-                <v:imagedata r:id="rId6" o:title=""/>
+                <v:imagedata r:id="rId7" o:title=""/>
               </v:shape>
             </w:pict>
           </mc:Fallback>
@@ -1833,7 +1836,7 @@
                 <wp:cNvGraphicFramePr/>
                 <a:graphic xmlns:a="http://schemas.openxmlformats.org/drawingml/2006/main">
                   <a:graphicData uri="http://schemas.microsoft.com/office/word/2010/wordprocessingInk">
-                    <w14:contentPart bwMode="auto" r:id="rId7">
+                    <w14:contentPart bwMode="auto" r:id="rId8">
                       <w14:nvContentPartPr>
                         <w14:cNvContentPartPr/>
                       </w14:nvContentPartPr>
@@ -1850,7 +1853,7 @@
           <mc:Fallback>
             <w:pict>
               <v:shape w14:anchorId="15E093CA" id="Ink 51" o:spid="_x0000_s1026" type="#_x0000_t75" style="position:absolute;margin-left:108.7pt;margin-top:8.15pt;width:14.2pt;height:28.4pt;z-index:251693056;visibility:visible;mso-wrap-style:square;mso-wrap-distance-left:9pt;mso-wrap-distance-top:0;mso-wrap-distance-right:9pt;mso-wrap-distance-bottom:0;mso-position-horizontal:absolute;mso-position-horizontal-relative:text;mso-position-vertical:absolute;mso-position-vertical-relative:text" o:gfxdata="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">
-                <v:imagedata r:id="rId8" o:title=""/>
+                <v:imagedata r:id="rId9" o:title=""/>
               </v:shape>
             </w:pict>
           </mc:Fallback>
@@ -1884,7 +1887,7 @@
                 <wp:cNvGraphicFramePr/>
                 <a:graphic xmlns:a="http://schemas.openxmlformats.org/drawingml/2006/main">
                   <a:graphicData uri="http://schemas.microsoft.com/office/word/2010/wordprocessingInk">
-                    <w14:contentPart bwMode="auto" r:id="rId9">
+                    <w14:contentPart bwMode="auto" r:id="rId10">
                       <w14:nvContentPartPr>
                         <w14:cNvContentPartPr/>
                       </w14:nvContentPartPr>
@@ -1901,7 +1904,7 @@
           <mc:Fallback>
             <w:pict>
               <v:shape w14:anchorId="3D788C70" id="Ink 50" o:spid="_x0000_s1026" type="#_x0000_t75" style="position:absolute;margin-left:120.1pt;margin-top:31pt;width:14.2pt;height:28.4pt;z-index:251692032;visibility:visible;mso-wrap-style:square;mso-wrap-distance-left:9pt;mso-wrap-distance-top:0;mso-wrap-distance-right:9pt;mso-wrap-distance-bottom:0;mso-position-horizontal:absolute;mso-position-horizontal-relative:text;mso-position-vertical:absolute;mso-position-vertical-relative:text" o:gfxdata="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">
-                <v:imagedata r:id="rId10" o:title=""/>
+                <v:imagedata r:id="rId11" o:title=""/>
               </v:shape>
             </w:pict>
           </mc:Fallback>
@@ -1935,7 +1938,7 @@
                 <wp:cNvGraphicFramePr/>
                 <a:graphic xmlns:a="http://schemas.openxmlformats.org/drawingml/2006/main">
                   <a:graphicData uri="http://schemas.microsoft.com/office/word/2010/wordprocessingInk">
-                    <w14:contentPart bwMode="auto" r:id="rId11">
+                    <w14:contentPart bwMode="auto" r:id="rId12">
                       <w14:nvContentPartPr>
                         <w14:cNvContentPartPr/>
                       </w14:nvContentPartPr>
@@ -1952,7 +1955,7 @@
           <mc:Fallback>
             <w:pict>
               <v:shape w14:anchorId="1D5E8EE9" id="Ink 49" o:spid="_x0000_s1026" type="#_x0000_t75" style="position:absolute;margin-left:102.7pt;margin-top:31.35pt;width:14.2pt;height:28.55pt;z-index:251691008;visibility:visible;mso-wrap-style:square;mso-wrap-distance-left:9pt;mso-wrap-distance-top:0;mso-wrap-distance-right:9pt;mso-wrap-distance-bottom:0;mso-position-horizontal:absolute;mso-position-horizontal-relative:text;mso-position-vertical:absolute;mso-position-vertical-relative:text" o:gfxdata="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">
-                <v:imagedata r:id="rId12" o:title=""/>
+                <v:imagedata r:id="rId13" o:title=""/>
               </v:shape>
             </w:pict>
           </mc:Fallback>
@@ -1986,7 +1989,7 @@
                 <wp:cNvGraphicFramePr/>
                 <a:graphic xmlns:a="http://schemas.openxmlformats.org/drawingml/2006/main">
                   <a:graphicData uri="http://schemas.microsoft.com/office/word/2010/wordprocessingInk">
-                    <w14:contentPart bwMode="auto" r:id="rId13">
+                    <w14:contentPart bwMode="auto" r:id="rId14">
                       <w14:nvContentPartPr>
                         <w14:cNvContentPartPr/>
                       </w14:nvContentPartPr>
@@ -2003,7 +2006,7 @@
           <mc:Fallback>
             <w:pict>
               <v:shape w14:anchorId="508238F7" id="Ink 48" o:spid="_x0000_s1026" type="#_x0000_t75" style="position:absolute;margin-left:92.5pt;margin-top:31pt;width:14.2pt;height:28.55pt;z-index:251689984;visibility:visible;mso-wrap-style:square;mso-wrap-distance-left:9pt;mso-wrap-distance-top:0;mso-wrap-distance-right:9pt;mso-wrap-distance-bottom:0;mso-position-horizontal:absolute;mso-position-horizontal-relative:text;mso-position-vertical:absolute;mso-position-vertical-relative:text" o:gfxdata="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">
-                <v:imagedata r:id="rId14" o:title=""/>
+                <v:imagedata r:id="rId15" o:title=""/>
               </v:shape>
             </w:pict>
           </mc:Fallback>
@@ -2037,7 +2040,7 @@
                 <wp:cNvGraphicFramePr/>
                 <a:graphic xmlns:a="http://schemas.openxmlformats.org/drawingml/2006/main">
                   <a:graphicData uri="http://schemas.microsoft.com/office/word/2010/wordprocessingInk">
-                    <w14:contentPart bwMode="auto" r:id="rId15">
+                    <w14:contentPart bwMode="auto" r:id="rId16">
                       <w14:nvContentPartPr>
                         <w14:cNvContentPartPr/>
                       </w14:nvContentPartPr>
@@ -2054,7 +2057,7 @@
           <mc:Fallback>
             <w:pict>
               <v:shape w14:anchorId="7A8CC7E8" id="Ink 47" o:spid="_x0000_s1026" type="#_x0000_t75" style="position:absolute;margin-left:88.3pt;margin-top:29.75pt;width:14.2pt;height:28.4pt;z-index:251688960;visibility:visible;mso-wrap-style:square;mso-wrap-distance-left:9pt;mso-wrap-distance-top:0;mso-wrap-distance-right:9pt;mso-wrap-distance-bottom:0;mso-position-horizontal:absolute;mso-position-horizontal-relative:text;mso-position-vertical:absolute;mso-position-vertical-relative:text" o:gfxdata="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">
-                <v:imagedata r:id="rId16" o:title=""/>
+                <v:imagedata r:id="rId17" o:title=""/>
               </v:shape>
             </w:pict>
           </mc:Fallback>
@@ -2088,7 +2091,7 @@
                 <wp:cNvGraphicFramePr/>
                 <a:graphic xmlns:a="http://schemas.openxmlformats.org/drawingml/2006/main">
                   <a:graphicData uri="http://schemas.microsoft.com/office/word/2010/wordprocessingInk">
-                    <w14:contentPart bwMode="auto" r:id="rId17">
+                    <w14:contentPart bwMode="auto" r:id="rId18">
                       <w14:nvContentPartPr>
                         <w14:cNvContentPartPr/>
                       </w14:nvContentPartPr>
@@ -2105,7 +2108,7 @@
           <mc:Fallback>
             <w:pict>
               <v:shape w14:anchorId="3D9A4AE3" id="Ink 46" o:spid="_x0000_s1026" type="#_x0000_t75" style="position:absolute;margin-left:111.7pt;margin-top:29.75pt;width:14.2pt;height:28.4pt;z-index:251687936;visibility:visible;mso-wrap-style:square;mso-wrap-distance-left:9pt;mso-wrap-distance-top:0;mso-wrap-distance-right:9pt;mso-wrap-distance-bottom:0;mso-position-horizontal:absolute;mso-position-horizontal-relative:text;mso-position-vertical:absolute;mso-position-vertical-relative:text" o:gfxdata="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">
-                <v:imagedata r:id="rId10" o:title=""/>
+                <v:imagedata r:id="rId11" o:title=""/>
               </v:shape>
             </w:pict>
           </mc:Fallback>
@@ -2139,7 +2142,7 @@
                 <wp:cNvGraphicFramePr/>
                 <a:graphic xmlns:a="http://schemas.openxmlformats.org/drawingml/2006/main">
                   <a:graphicData uri="http://schemas.microsoft.com/office/word/2010/wordprocessingInk">
-                    <w14:contentPart bwMode="auto" r:id="rId18">
+                    <w14:contentPart bwMode="auto" r:id="rId19">
                       <w14:nvContentPartPr>
                         <w14:cNvContentPartPr/>
                       </w14:nvContentPartPr>
@@ -2156,7 +2159,7 @@
           <mc:Fallback>
             <w:pict>
               <v:shape w14:anchorId="337626A2" id="Ink 45" o:spid="_x0000_s1026" type="#_x0000_t75" style="position:absolute;margin-left:106.05pt;margin-top:28pt;width:14.5pt;height:28.55pt;z-index:251686912;visibility:visible;mso-wrap-style:square;mso-wrap-distance-left:9pt;mso-wrap-distance-top:0;mso-wrap-distance-right:9pt;mso-wrap-distance-bottom:0;mso-position-horizontal:absolute;mso-position-horizontal-relative:text;mso-position-vertical:absolute;mso-position-vertical-relative:text" o:gfxdata="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">
-                <v:imagedata r:id="rId19" o:title=""/>
+                <v:imagedata r:id="rId20" o:title=""/>
               </v:shape>
             </w:pict>
           </mc:Fallback>
@@ -2190,7 +2193,7 @@
                 <wp:cNvGraphicFramePr/>
                 <a:graphic xmlns:a="http://schemas.openxmlformats.org/drawingml/2006/main">
                   <a:graphicData uri="http://schemas.microsoft.com/office/word/2010/wordprocessingInk">
-                    <w14:contentPart bwMode="auto" r:id="rId20">
+                    <w14:contentPart bwMode="auto" r:id="rId21">
                       <w14:nvContentPartPr>
                         <w14:cNvContentPartPr/>
                       </w14:nvContentPartPr>
@@ -2207,7 +2210,7 @@
           <mc:Fallback>
             <w:pict>
               <v:shape w14:anchorId="70236247" id="Ink 44" o:spid="_x0000_s1026" type="#_x0000_t75" style="position:absolute;margin-left:102.1pt;margin-top:23.2pt;width:14.2pt;height:28.4pt;z-index:251685888;visibility:visible;mso-wrap-style:square;mso-wrap-distance-left:9pt;mso-wrap-distance-top:0;mso-wrap-distance-right:9pt;mso-wrap-distance-bottom:0;mso-position-horizontal:absolute;mso-position-horizontal-relative:text;mso-position-vertical:absolute;mso-position-vertical-relative:text" o:gfxdata="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">
-                <v:imagedata r:id="rId10" o:title=""/>
+                <v:imagedata r:id="rId11" o:title=""/>
               </v:shape>
             </w:pict>
           </mc:Fallback>
@@ -2241,7 +2244,7 @@
                 <wp:cNvGraphicFramePr/>
                 <a:graphic xmlns:a="http://schemas.openxmlformats.org/drawingml/2006/main">
                   <a:graphicData uri="http://schemas.microsoft.com/office/word/2010/wordprocessingInk">
-                    <w14:contentPart bwMode="auto" r:id="rId21">
+                    <w14:contentPart bwMode="auto" r:id="rId22">
                       <w14:nvContentPartPr>
                         <w14:cNvContentPartPr/>
                       </w14:nvContentPartPr>
@@ -2258,7 +2261,7 @@
           <mc:Fallback>
             <w:pict>
               <v:shape w14:anchorId="5F534566" id="Ink 41" o:spid="_x0000_s1026" type="#_x0000_t75" style="position:absolute;margin-left:123.1pt;margin-top:28pt;width:14.2pt;height:28.95pt;z-index:251684864;visibility:visible;mso-wrap-style:square;mso-wrap-distance-left:9pt;mso-wrap-distance-top:0;mso-wrap-distance-right:9pt;mso-wrap-distance-bottom:0;mso-position-horizontal:absolute;mso-position-horizontal-relative:text;mso-position-vertical:absolute;mso-position-vertical-relative:text" o:gfxdata="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">
-                <v:imagedata r:id="rId22" o:title=""/>
+                <v:imagedata r:id="rId23" o:title=""/>
               </v:shape>
             </w:pict>
           </mc:Fallback>
@@ -2292,7 +2295,7 @@
                 <wp:cNvGraphicFramePr/>
                 <a:graphic xmlns:a="http://schemas.openxmlformats.org/drawingml/2006/main">
                   <a:graphicData uri="http://schemas.microsoft.com/office/word/2010/wordprocessingInk">
-                    <w14:contentPart bwMode="auto" r:id="rId23">
+                    <w14:contentPart bwMode="auto" r:id="rId24">
                       <w14:nvContentPartPr>
                         <w14:cNvContentPartPr/>
                       </w14:nvContentPartPr>
@@ -2309,7 +2312,7 @@
           <mc:Fallback>
             <w:pict>
               <v:shape w14:anchorId="7B0BE9E9" id="Ink 40" o:spid="_x0000_s1026" type="#_x0000_t75" style="position:absolute;margin-left:124.3pt;margin-top:24.4pt;width:14.2pt;height:28.4pt;z-index:251683840;visibility:visible;mso-wrap-style:square;mso-wrap-distance-left:9pt;mso-wrap-distance-top:0;mso-wrap-distance-right:9pt;mso-wrap-distance-bottom:0;mso-position-horizontal:absolute;mso-position-horizontal-relative:text;mso-position-vertical:absolute;mso-position-vertical-relative:text" o:gfxdata="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">
-                <v:imagedata r:id="rId16" o:title=""/>
+                <v:imagedata r:id="rId17" o:title=""/>
               </v:shape>
             </w:pict>
           </mc:Fallback>
@@ -2343,7 +2346,7 @@
                 <wp:cNvGraphicFramePr/>
                 <a:graphic xmlns:a="http://schemas.openxmlformats.org/drawingml/2006/main">
                   <a:graphicData uri="http://schemas.microsoft.com/office/word/2010/wordprocessingInk">
-                    <w14:contentPart bwMode="auto" r:id="rId24">
+                    <w14:contentPart bwMode="auto" r:id="rId25">
                       <w14:nvContentPartPr>
                         <w14:cNvContentPartPr/>
                       </w14:nvContentPartPr>
@@ -2360,7 +2363,7 @@
           <mc:Fallback>
             <w:pict>
               <v:shape w14:anchorId="56042AFE" id="Ink 38" o:spid="_x0000_s1026" type="#_x0000_t75" style="position:absolute;margin-left:133.3pt;margin-top:19.2pt;width:140.7pt;height:38.35pt;z-index:251682816;visibility:visible;mso-wrap-style:square;mso-wrap-distance-left:9pt;mso-wrap-distance-top:0;mso-wrap-distance-right:9pt;mso-wrap-distance-bottom:0;mso-position-horizontal:absolute;mso-position-horizontal-relative:text;mso-position-vertical:absolute;mso-position-vertical-relative:text" o:gfxdata="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">
-                <v:imagedata r:id="rId25" o:title=""/>
+                <v:imagedata r:id="rId26" o:title=""/>
               </v:shape>
             </w:pict>
           </mc:Fallback>
@@ -2391,57 +2394,6 @@
                 <wp:effectExtent l="133350" t="209550" r="133350" b="247650"/>
                 <wp:wrapNone/>
                 <wp:docPr id="37" name="Ink 37"/>
-                <wp:cNvGraphicFramePr/>
-                <a:graphic xmlns:a="http://schemas.openxmlformats.org/drawingml/2006/main">
-                  <a:graphicData uri="http://schemas.microsoft.com/office/word/2010/wordprocessingInk">
-                    <w14:contentPart bwMode="auto" r:id="rId26">
-                      <w14:nvContentPartPr>
-                        <w14:cNvContentPartPr/>
-                      </w14:nvContentPartPr>
-                      <w14:xfrm>
-                        <a:off x="0" y="0"/>
-                        <a:ext cx="360" cy="360"/>
-                      </w14:xfrm>
-                    </w14:contentPart>
-                  </a:graphicData>
-                </a:graphic>
-              </wp:anchor>
-            </w:drawing>
-          </mc:Choice>
-          <mc:Fallback>
-            <w:pict>
-              <v:shape w14:anchorId="4F8A4BB0" id="Ink 37" o:spid="_x0000_s1026" type="#_x0000_t75" style="position:absolute;margin-left:123.7pt;margin-top:5.2pt;width:14.2pt;height:28.4pt;z-index:251681792;visibility:visible;mso-wrap-style:square;mso-wrap-distance-left:9pt;mso-wrap-distance-top:0;mso-wrap-distance-right:9pt;mso-wrap-distance-bottom:0;mso-position-horizontal:absolute;mso-position-horizontal-relative:text;mso-position-vertical:absolute;mso-position-vertical-relative:text" o:gfxdata="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">
-                <v:imagedata r:id="rId10" o:title=""/>
-              </v:shape>
-            </w:pict>
-          </mc:Fallback>
-        </mc:AlternateContent>
-      </w:r>
-      <w:r>
-        <w:rPr>
-          <w:rFonts w:ascii="Segoe UI" w:hAnsi="Segoe UI" w:cs="Segoe UI"/>
-          <w:b/>
-          <w:bCs/>
-          <w:noProof/>
-          <w:color w:val="000000"/>
-          <w:sz w:val="63"/>
-          <w:szCs w:val="63"/>
-        </w:rPr>
-        <mc:AlternateContent>
-          <mc:Choice Requires="wpi">
-            <w:drawing>
-              <wp:anchor distT="0" distB="0" distL="114300" distR="114300" simplePos="0" relativeHeight="251680768" behindDoc="0" locked="0" layoutInCell="1" allowOverlap="1" wp14:anchorId="7D88D6D4" wp14:editId="664E9410">
-                <wp:simplePos x="0" y="0"/>
-                <wp:positionH relativeFrom="column">
-                  <wp:posOffset>1714500</wp:posOffset>
-                </wp:positionH>
-                <wp:positionV relativeFrom="paragraph">
-                  <wp:posOffset>313965</wp:posOffset>
-                </wp:positionV>
-                <wp:extent cx="360" cy="360"/>
-                <wp:effectExtent l="133350" t="209550" r="133350" b="247650"/>
-                <wp:wrapNone/>
-                <wp:docPr id="36" name="Ink 36"/>
                 <wp:cNvGraphicFramePr/>
                 <a:graphic xmlns:a="http://schemas.openxmlformats.org/drawingml/2006/main">
                   <a:graphicData uri="http://schemas.microsoft.com/office/word/2010/wordprocessingInk">
@@ -2461,8 +2413,8 @@
           </mc:Choice>
           <mc:Fallback>
             <w:pict>
-              <v:shape w14:anchorId="02B8F345" id="Ink 36" o:spid="_x0000_s1026" type="#_x0000_t75" style="position:absolute;margin-left:127.9pt;margin-top:10.55pt;width:14.2pt;height:28.4pt;z-index:251680768;visibility:visible;mso-wrap-style:square;mso-wrap-distance-left:9pt;mso-wrap-distance-top:0;mso-wrap-distance-right:9pt;mso-wrap-distance-bottom:0;mso-position-horizontal:absolute;mso-position-horizontal-relative:text;mso-position-vertical:absolute;mso-position-vertical-relative:text" o:gfxdata="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">
-                <v:imagedata r:id="rId16" o:title=""/>
+              <v:shape w14:anchorId="4F8A4BB0" id="Ink 37" o:spid="_x0000_s1026" type="#_x0000_t75" style="position:absolute;margin-left:123.7pt;margin-top:5.2pt;width:14.2pt;height:28.4pt;z-index:251681792;visibility:visible;mso-wrap-style:square;mso-wrap-distance-left:9pt;mso-wrap-distance-top:0;mso-wrap-distance-right:9pt;mso-wrap-distance-bottom:0;mso-position-horizontal:absolute;mso-position-horizontal-relative:text;mso-position-vertical:absolute;mso-position-vertical-relative:text" o:gfxdata="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">
+                <v:imagedata r:id="rId11" o:title=""/>
               </v:shape>
             </w:pict>
           </mc:Fallback>
@@ -2481,18 +2433,18 @@
         <mc:AlternateContent>
           <mc:Choice Requires="wpi">
             <w:drawing>
-              <wp:anchor distT="0" distB="0" distL="114300" distR="114300" simplePos="0" relativeHeight="251679744" behindDoc="0" locked="0" layoutInCell="1" allowOverlap="1" wp14:anchorId="1F7E4F87" wp14:editId="07D5168A">
+              <wp:anchor distT="0" distB="0" distL="114300" distR="114300" simplePos="0" relativeHeight="251680768" behindDoc="0" locked="0" layoutInCell="1" allowOverlap="1" wp14:anchorId="7D88D6D4" wp14:editId="664E9410">
                 <wp:simplePos x="0" y="0"/>
                 <wp:positionH relativeFrom="column">
-                  <wp:posOffset>1737180</wp:posOffset>
+                  <wp:posOffset>1714500</wp:posOffset>
                 </wp:positionH>
                 <wp:positionV relativeFrom="paragraph">
-                  <wp:posOffset>329085</wp:posOffset>
+                  <wp:posOffset>313965</wp:posOffset>
                 </wp:positionV>
                 <wp:extent cx="360" cy="360"/>
                 <wp:effectExtent l="133350" t="209550" r="133350" b="247650"/>
                 <wp:wrapNone/>
-                <wp:docPr id="35" name="Ink 35"/>
+                <wp:docPr id="36" name="Ink 36"/>
                 <wp:cNvGraphicFramePr/>
                 <a:graphic xmlns:a="http://schemas.openxmlformats.org/drawingml/2006/main">
                   <a:graphicData uri="http://schemas.microsoft.com/office/word/2010/wordprocessingInk">
@@ -2512,8 +2464,59 @@
           </mc:Choice>
           <mc:Fallback>
             <w:pict>
+              <v:shape w14:anchorId="02B8F345" id="Ink 36" o:spid="_x0000_s1026" type="#_x0000_t75" style="position:absolute;margin-left:127.9pt;margin-top:10.55pt;width:14.2pt;height:28.4pt;z-index:251680768;visibility:visible;mso-wrap-style:square;mso-wrap-distance-left:9pt;mso-wrap-distance-top:0;mso-wrap-distance-right:9pt;mso-wrap-distance-bottom:0;mso-position-horizontal:absolute;mso-position-horizontal-relative:text;mso-position-vertical:absolute;mso-position-vertical-relative:text" o:gfxdata="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">
+                <v:imagedata r:id="rId17" o:title=""/>
+              </v:shape>
+            </w:pict>
+          </mc:Fallback>
+        </mc:AlternateContent>
+      </w:r>
+      <w:r>
+        <w:rPr>
+          <w:rFonts w:ascii="Segoe UI" w:hAnsi="Segoe UI" w:cs="Segoe UI"/>
+          <w:b/>
+          <w:bCs/>
+          <w:noProof/>
+          <w:color w:val="000000"/>
+          <w:sz w:val="63"/>
+          <w:szCs w:val="63"/>
+        </w:rPr>
+        <mc:AlternateContent>
+          <mc:Choice Requires="wpi">
+            <w:drawing>
+              <wp:anchor distT="0" distB="0" distL="114300" distR="114300" simplePos="0" relativeHeight="251679744" behindDoc="0" locked="0" layoutInCell="1" allowOverlap="1" wp14:anchorId="1F7E4F87" wp14:editId="07D5168A">
+                <wp:simplePos x="0" y="0"/>
+                <wp:positionH relativeFrom="column">
+                  <wp:posOffset>1737180</wp:posOffset>
+                </wp:positionH>
+                <wp:positionV relativeFrom="paragraph">
+                  <wp:posOffset>329085</wp:posOffset>
+                </wp:positionV>
+                <wp:extent cx="360" cy="360"/>
+                <wp:effectExtent l="133350" t="209550" r="133350" b="247650"/>
+                <wp:wrapNone/>
+                <wp:docPr id="35" name="Ink 35"/>
+                <wp:cNvGraphicFramePr/>
+                <a:graphic xmlns:a="http://schemas.openxmlformats.org/drawingml/2006/main">
+                  <a:graphicData uri="http://schemas.microsoft.com/office/word/2010/wordprocessingInk">
+                    <w14:contentPart bwMode="auto" r:id="rId29">
+                      <w14:nvContentPartPr>
+                        <w14:cNvContentPartPr/>
+                      </w14:nvContentPartPr>
+                      <w14:xfrm>
+                        <a:off x="0" y="0"/>
+                        <a:ext cx="360" cy="360"/>
+                      </w14:xfrm>
+                    </w14:contentPart>
+                  </a:graphicData>
+                </a:graphic>
+              </wp:anchor>
+            </w:drawing>
+          </mc:Choice>
+          <mc:Fallback>
+            <w:pict>
               <v:shape w14:anchorId="75B8FBCE" id="Ink 35" o:spid="_x0000_s1026" type="#_x0000_t75" style="position:absolute;margin-left:129.7pt;margin-top:11.75pt;width:14.2pt;height:28.4pt;z-index:251679744;visibility:visible;mso-wrap-style:square;mso-wrap-distance-left:9pt;mso-wrap-distance-top:0;mso-wrap-distance-right:9pt;mso-wrap-distance-bottom:0;mso-position-horizontal:absolute;mso-position-horizontal-relative:text;mso-position-vertical:absolute;mso-position-vertical-relative:text" o:gfxdata="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">
-                <v:imagedata r:id="rId16" o:title=""/>
+                <v:imagedata r:id="rId17" o:title=""/>
               </v:shape>
             </w:pict>
           </mc:Fallback>
@@ -2547,7 +2550,7 @@
                 <wp:cNvGraphicFramePr/>
                 <a:graphic xmlns:a="http://schemas.openxmlformats.org/drawingml/2006/main">
                   <a:graphicData uri="http://schemas.microsoft.com/office/word/2010/wordprocessingInk">
-                    <w14:contentPart bwMode="auto" r:id="rId29">
+                    <w14:contentPart bwMode="auto" r:id="rId30">
                       <w14:nvContentPartPr>
                         <w14:cNvContentPartPr/>
                       </w14:nvContentPartPr>
@@ -2564,7 +2567,7 @@
           <mc:Fallback>
             <w:pict>
               <v:shape w14:anchorId="69B00352" id="Ink 34" o:spid="_x0000_s1026" type="#_x0000_t75" style="position:absolute;margin-left:121.9pt;margin-top:10.55pt;width:14.4pt;height:28.4pt;z-index:251678720;visibility:visible;mso-wrap-style:square;mso-wrap-distance-left:9pt;mso-wrap-distance-top:0;mso-wrap-distance-right:9pt;mso-wrap-distance-bottom:0;mso-position-horizontal:absolute;mso-position-horizontal-relative:text;mso-position-vertical:absolute;mso-position-vertical-relative:text" o:gfxdata="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">
-                <v:imagedata r:id="rId30" o:title=""/>
+                <v:imagedata r:id="rId31" o:title=""/>
               </v:shape>
             </w:pict>
           </mc:Fallback>
@@ -2595,57 +2598,6 @@
                 <wp:effectExtent l="133350" t="209550" r="133350" b="247650"/>
                 <wp:wrapNone/>
                 <wp:docPr id="33" name="Ink 33"/>
-                <wp:cNvGraphicFramePr/>
-                <a:graphic xmlns:a="http://schemas.openxmlformats.org/drawingml/2006/main">
-                  <a:graphicData uri="http://schemas.microsoft.com/office/word/2010/wordprocessingInk">
-                    <w14:contentPart bwMode="auto" r:id="rId31">
-                      <w14:nvContentPartPr>
-                        <w14:cNvContentPartPr/>
-                      </w14:nvContentPartPr>
-                      <w14:xfrm>
-                        <a:off x="0" y="0"/>
-                        <a:ext cx="360" cy="360"/>
-                      </w14:xfrm>
-                    </w14:contentPart>
-                  </a:graphicData>
-                </a:graphic>
-              </wp:anchor>
-            </w:drawing>
-          </mc:Choice>
-          <mc:Fallback>
-            <w:pict>
-              <v:shape w14:anchorId="3EA18E5A" id="Ink 33" o:spid="_x0000_s1026" type="#_x0000_t75" style="position:absolute;margin-left:120.1pt;margin-top:10.55pt;width:14.2pt;height:28.4pt;z-index:251677696;visibility:visible;mso-wrap-style:square;mso-wrap-distance-left:9pt;mso-wrap-distance-top:0;mso-wrap-distance-right:9pt;mso-wrap-distance-bottom:0;mso-position-horizontal:absolute;mso-position-horizontal-relative:text;mso-position-vertical:absolute;mso-position-vertical-relative:text" o:gfxdata="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">
-                <v:imagedata r:id="rId10" o:title=""/>
-              </v:shape>
-            </w:pict>
-          </mc:Fallback>
-        </mc:AlternateContent>
-      </w:r>
-      <w:r>
-        <w:rPr>
-          <w:rFonts w:ascii="Segoe UI" w:hAnsi="Segoe UI" w:cs="Segoe UI"/>
-          <w:b/>
-          <w:bCs/>
-          <w:noProof/>
-          <w:color w:val="000000"/>
-          <w:sz w:val="63"/>
-          <w:szCs w:val="63"/>
-        </w:rPr>
-        <mc:AlternateContent>
-          <mc:Choice Requires="wpi">
-            <w:drawing>
-              <wp:anchor distT="0" distB="0" distL="114300" distR="114300" simplePos="0" relativeHeight="251676672" behindDoc="0" locked="0" layoutInCell="1" allowOverlap="1" wp14:anchorId="267D5703" wp14:editId="2B232D8E">
-                <wp:simplePos x="0" y="0"/>
-                <wp:positionH relativeFrom="column">
-                  <wp:posOffset>1675980</wp:posOffset>
-                </wp:positionH>
-                <wp:positionV relativeFrom="paragraph">
-                  <wp:posOffset>397845</wp:posOffset>
-                </wp:positionV>
-                <wp:extent cx="360" cy="360"/>
-                <wp:effectExtent l="133350" t="209550" r="133350" b="247650"/>
-                <wp:wrapNone/>
-                <wp:docPr id="32" name="Ink 32"/>
                 <wp:cNvGraphicFramePr/>
                 <a:graphic xmlns:a="http://schemas.openxmlformats.org/drawingml/2006/main">
                   <a:graphicData uri="http://schemas.microsoft.com/office/word/2010/wordprocessingInk">
@@ -2665,8 +2617,8 @@
           </mc:Choice>
           <mc:Fallback>
             <w:pict>
-              <v:shape w14:anchorId="46BB9554" id="Ink 32" o:spid="_x0000_s1026" type="#_x0000_t75" style="position:absolute;margin-left:124.9pt;margin-top:17.2pt;width:14.2pt;height:28.4pt;z-index:251676672;visibility:visible;mso-wrap-style:square;mso-wrap-distance-left:9pt;mso-wrap-distance-top:0;mso-wrap-distance-right:9pt;mso-wrap-distance-bottom:0;mso-position-horizontal:absolute;mso-position-horizontal-relative:text;mso-position-vertical:absolute;mso-position-vertical-relative:text" o:gfxdata="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">
-                <v:imagedata r:id="rId10" o:title=""/>
+              <v:shape w14:anchorId="3EA18E5A" id="Ink 33" o:spid="_x0000_s1026" type="#_x0000_t75" style="position:absolute;margin-left:120.1pt;margin-top:10.55pt;width:14.2pt;height:28.4pt;z-index:251677696;visibility:visible;mso-wrap-style:square;mso-wrap-distance-left:9pt;mso-wrap-distance-top:0;mso-wrap-distance-right:9pt;mso-wrap-distance-bottom:0;mso-position-horizontal:absolute;mso-position-horizontal-relative:text;mso-position-vertical:absolute;mso-position-vertical-relative:text" o:gfxdata="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">
+                <v:imagedata r:id="rId11" o:title=""/>
               </v:shape>
             </w:pict>
           </mc:Fallback>
@@ -2685,18 +2637,18 @@
         <mc:AlternateContent>
           <mc:Choice Requires="wpi">
             <w:drawing>
-              <wp:anchor distT="0" distB="0" distL="114300" distR="114300" simplePos="0" relativeHeight="251675648" behindDoc="0" locked="0" layoutInCell="1" allowOverlap="1" wp14:anchorId="2D48215D" wp14:editId="2F23BEB8">
+              <wp:anchor distT="0" distB="0" distL="114300" distR="114300" simplePos="0" relativeHeight="251676672" behindDoc="0" locked="0" layoutInCell="1" allowOverlap="1" wp14:anchorId="267D5703" wp14:editId="2B232D8E">
                 <wp:simplePos x="0" y="0"/>
                 <wp:positionH relativeFrom="column">
-                  <wp:posOffset>1592100</wp:posOffset>
+                  <wp:posOffset>1675980</wp:posOffset>
                 </wp:positionH>
                 <wp:positionV relativeFrom="paragraph">
-                  <wp:posOffset>458685</wp:posOffset>
+                  <wp:posOffset>397845</wp:posOffset>
                 </wp:positionV>
                 <wp:extent cx="360" cy="360"/>
                 <wp:effectExtent l="133350" t="209550" r="133350" b="247650"/>
                 <wp:wrapNone/>
-                <wp:docPr id="31" name="Ink 31"/>
+                <wp:docPr id="32" name="Ink 32"/>
                 <wp:cNvGraphicFramePr/>
                 <a:graphic xmlns:a="http://schemas.openxmlformats.org/drawingml/2006/main">
                   <a:graphicData uri="http://schemas.microsoft.com/office/word/2010/wordprocessingInk">
@@ -2716,8 +2668,8 @@
           </mc:Choice>
           <mc:Fallback>
             <w:pict>
-              <v:shape w14:anchorId="3DD8B6BC" id="Ink 31" o:spid="_x0000_s1026" type="#_x0000_t75" style="position:absolute;margin-left:118.3pt;margin-top:21.95pt;width:14.2pt;height:28.4pt;z-index:251675648;visibility:visible;mso-wrap-style:square;mso-wrap-distance-left:9pt;mso-wrap-distance-top:0;mso-wrap-distance-right:9pt;mso-wrap-distance-bottom:0;mso-position-horizontal:absolute;mso-position-horizontal-relative:text;mso-position-vertical:absolute;mso-position-vertical-relative:text" o:gfxdata="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">
-                <v:imagedata r:id="rId10" o:title=""/>
+              <v:shape w14:anchorId="46BB9554" id="Ink 32" o:spid="_x0000_s1026" type="#_x0000_t75" style="position:absolute;margin-left:124.9pt;margin-top:17.2pt;width:14.2pt;height:28.4pt;z-index:251676672;visibility:visible;mso-wrap-style:square;mso-wrap-distance-left:9pt;mso-wrap-distance-top:0;mso-wrap-distance-right:9pt;mso-wrap-distance-bottom:0;mso-position-horizontal:absolute;mso-position-horizontal-relative:text;mso-position-vertical:absolute;mso-position-vertical-relative:text" o:gfxdata="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">
+                <v:imagedata r:id="rId11" o:title=""/>
               </v:shape>
             </w:pict>
           </mc:Fallback>
@@ -2736,18 +2688,18 @@
         <mc:AlternateContent>
           <mc:Choice Requires="wpi">
             <w:drawing>
-              <wp:anchor distT="0" distB="0" distL="114300" distR="114300" simplePos="0" relativeHeight="251674624" behindDoc="0" locked="0" layoutInCell="1" allowOverlap="1" wp14:anchorId="5275A361" wp14:editId="717F55F4">
+              <wp:anchor distT="0" distB="0" distL="114300" distR="114300" simplePos="0" relativeHeight="251675648" behindDoc="0" locked="0" layoutInCell="1" allowOverlap="1" wp14:anchorId="2D48215D" wp14:editId="2F23BEB8">
                 <wp:simplePos x="0" y="0"/>
                 <wp:positionH relativeFrom="column">
-                  <wp:posOffset>2133540</wp:posOffset>
+                  <wp:posOffset>1592100</wp:posOffset>
                 </wp:positionH>
                 <wp:positionV relativeFrom="paragraph">
-                  <wp:posOffset>298845</wp:posOffset>
+                  <wp:posOffset>458685</wp:posOffset>
                 </wp:positionV>
                 <wp:extent cx="360" cy="360"/>
                 <wp:effectExtent l="133350" t="209550" r="133350" b="247650"/>
                 <wp:wrapNone/>
-                <wp:docPr id="28" name="Ink 28"/>
+                <wp:docPr id="31" name="Ink 31"/>
                 <wp:cNvGraphicFramePr/>
                 <a:graphic xmlns:a="http://schemas.openxmlformats.org/drawingml/2006/main">
                   <a:graphicData uri="http://schemas.microsoft.com/office/word/2010/wordprocessingInk">
@@ -2767,8 +2719,59 @@
           </mc:Choice>
           <mc:Fallback>
             <w:pict>
+              <v:shape w14:anchorId="3DD8B6BC" id="Ink 31" o:spid="_x0000_s1026" type="#_x0000_t75" style="position:absolute;margin-left:118.3pt;margin-top:21.95pt;width:14.2pt;height:28.4pt;z-index:251675648;visibility:visible;mso-wrap-style:square;mso-wrap-distance-left:9pt;mso-wrap-distance-top:0;mso-wrap-distance-right:9pt;mso-wrap-distance-bottom:0;mso-position-horizontal:absolute;mso-position-horizontal-relative:text;mso-position-vertical:absolute;mso-position-vertical-relative:text" o:gfxdata="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">
+                <v:imagedata r:id="rId11" o:title=""/>
+              </v:shape>
+            </w:pict>
+          </mc:Fallback>
+        </mc:AlternateContent>
+      </w:r>
+      <w:r>
+        <w:rPr>
+          <w:rFonts w:ascii="Segoe UI" w:hAnsi="Segoe UI" w:cs="Segoe UI"/>
+          <w:b/>
+          <w:bCs/>
+          <w:noProof/>
+          <w:color w:val="000000"/>
+          <w:sz w:val="63"/>
+          <w:szCs w:val="63"/>
+        </w:rPr>
+        <mc:AlternateContent>
+          <mc:Choice Requires="wpi">
+            <w:drawing>
+              <wp:anchor distT="0" distB="0" distL="114300" distR="114300" simplePos="0" relativeHeight="251674624" behindDoc="0" locked="0" layoutInCell="1" allowOverlap="1" wp14:anchorId="5275A361" wp14:editId="717F55F4">
+                <wp:simplePos x="0" y="0"/>
+                <wp:positionH relativeFrom="column">
+                  <wp:posOffset>2133540</wp:posOffset>
+                </wp:positionH>
+                <wp:positionV relativeFrom="paragraph">
+                  <wp:posOffset>298845</wp:posOffset>
+                </wp:positionV>
+                <wp:extent cx="360" cy="360"/>
+                <wp:effectExtent l="133350" t="209550" r="133350" b="247650"/>
+                <wp:wrapNone/>
+                <wp:docPr id="28" name="Ink 28"/>
+                <wp:cNvGraphicFramePr/>
+                <a:graphic xmlns:a="http://schemas.openxmlformats.org/drawingml/2006/main">
+                  <a:graphicData uri="http://schemas.microsoft.com/office/word/2010/wordprocessingInk">
+                    <w14:contentPart bwMode="auto" r:id="rId35">
+                      <w14:nvContentPartPr>
+                        <w14:cNvContentPartPr/>
+                      </w14:nvContentPartPr>
+                      <w14:xfrm>
+                        <a:off x="0" y="0"/>
+                        <a:ext cx="360" cy="360"/>
+                      </w14:xfrm>
+                    </w14:contentPart>
+                  </a:graphicData>
+                </a:graphic>
+              </wp:anchor>
+            </w:drawing>
+          </mc:Choice>
+          <mc:Fallback>
+            <w:pict>
               <v:shape w14:anchorId="3B819AAD" id="Ink 28" o:spid="_x0000_s1026" type="#_x0000_t75" style="position:absolute;margin-left:160.9pt;margin-top:9.4pt;width:14.2pt;height:28.4pt;z-index:251674624;visibility:visible;mso-wrap-style:square;mso-wrap-distance-left:9pt;mso-wrap-distance-top:0;mso-wrap-distance-right:9pt;mso-wrap-distance-bottom:0;mso-position-horizontal:absolute;mso-position-horizontal-relative:text;mso-position-vertical:absolute;mso-position-vertical-relative:text" o:gfxdata="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">
-                <v:imagedata r:id="rId16" o:title=""/>
+                <v:imagedata r:id="rId17" o:title=""/>
               </v:shape>
             </w:pict>
           </mc:Fallback>
@@ -2802,7 +2805,7 @@
                 <wp:cNvGraphicFramePr/>
                 <a:graphic xmlns:a="http://schemas.openxmlformats.org/drawingml/2006/main">
                   <a:graphicData uri="http://schemas.microsoft.com/office/word/2010/wordprocessingInk">
-                    <w14:contentPart bwMode="auto" r:id="rId35">
+                    <w14:contentPart bwMode="auto" r:id="rId36">
                       <w14:nvContentPartPr>
                         <w14:cNvContentPartPr/>
                       </w14:nvContentPartPr>
@@ -2819,7 +2822,7 @@
           <mc:Fallback>
             <w:pict>
               <v:shape w14:anchorId="40383A66" id="Ink 27" o:spid="_x0000_s1026" type="#_x0000_t75" style="position:absolute;margin-left:29.45pt;margin-top:2.7pt;width:429.85pt;height:54.9pt;z-index:251673600;visibility:visible;mso-wrap-style:square;mso-wrap-distance-left:9pt;mso-wrap-distance-top:0;mso-wrap-distance-right:9pt;mso-wrap-distance-bottom:0;mso-position-horizontal:absolute;mso-position-horizontal-relative:text;mso-position-vertical:absolute;mso-position-vertical-relative:text" o:gfxdata="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">
-                <v:imagedata r:id="rId36" o:title=""/>
+                <v:imagedata r:id="rId37" o:title=""/>
               </v:shape>
             </w:pict>
           </mc:Fallback>
@@ -2853,7 +2856,7 @@
                 <wp:cNvGraphicFramePr/>
                 <a:graphic xmlns:a="http://schemas.openxmlformats.org/drawingml/2006/main">
                   <a:graphicData uri="http://schemas.microsoft.com/office/word/2010/wordprocessingInk">
-                    <w14:contentPart bwMode="auto" r:id="rId37">
+                    <w14:contentPart bwMode="auto" r:id="rId38">
                       <w14:nvContentPartPr>
                         <w14:cNvContentPartPr/>
                       </w14:nvContentPartPr>
@@ -2870,7 +2873,7 @@
           <mc:Fallback>
             <w:pict>
               <v:shape w14:anchorId="2981B0AE" id="Ink 26" o:spid="_x0000_s1026" type="#_x0000_t75" style="position:absolute;margin-left:88.3pt;margin-top:8.8pt;width:15pt;height:28.4pt;z-index:251672576;visibility:visible;mso-wrap-style:square;mso-wrap-distance-left:9pt;mso-wrap-distance-top:0;mso-wrap-distance-right:9pt;mso-wrap-distance-bottom:0;mso-position-horizontal:absolute;mso-position-horizontal-relative:text;mso-position-vertical:absolute;mso-position-vertical-relative:text" o:gfxdata="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">
-                <v:imagedata r:id="rId38" o:title=""/>
+                <v:imagedata r:id="rId39" o:title=""/>
               </v:shape>
             </w:pict>
           </mc:Fallback>
@@ -2901,57 +2904,6 @@
                 <wp:effectExtent l="133350" t="209550" r="133350" b="247650"/>
                 <wp:wrapNone/>
                 <wp:docPr id="25" name="Ink 25"/>
-                <wp:cNvGraphicFramePr/>
-                <a:graphic xmlns:a="http://schemas.openxmlformats.org/drawingml/2006/main">
-                  <a:graphicData uri="http://schemas.microsoft.com/office/word/2010/wordprocessingInk">
-                    <w14:contentPart bwMode="auto" r:id="rId39">
-                      <w14:nvContentPartPr>
-                        <w14:cNvContentPartPr/>
-                      </w14:nvContentPartPr>
-                      <w14:xfrm>
-                        <a:off x="0" y="0"/>
-                        <a:ext cx="360" cy="360"/>
-                      </w14:xfrm>
-                    </w14:contentPart>
-                  </a:graphicData>
-                </a:graphic>
-              </wp:anchor>
-            </w:drawing>
-          </mc:Choice>
-          <mc:Fallback>
-            <w:pict>
-              <v:shape w14:anchorId="63A45915" id="Ink 25" o:spid="_x0000_s1026" type="#_x0000_t75" style="position:absolute;margin-left:84.1pt;margin-top:8.15pt;width:14.2pt;height:28.4pt;z-index:251671552;visibility:visible;mso-wrap-style:square;mso-wrap-distance-left:9pt;mso-wrap-distance-top:0;mso-wrap-distance-right:9pt;mso-wrap-distance-bottom:0;mso-position-horizontal:absolute;mso-position-horizontal-relative:text;mso-position-vertical:absolute;mso-position-vertical-relative:text" o:gfxdata="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">
-                <v:imagedata r:id="rId10" o:title=""/>
-              </v:shape>
-            </w:pict>
-          </mc:Fallback>
-        </mc:AlternateContent>
-      </w:r>
-      <w:r>
-        <w:rPr>
-          <w:rFonts w:ascii="Segoe UI" w:hAnsi="Segoe UI" w:cs="Segoe UI"/>
-          <w:b/>
-          <w:bCs/>
-          <w:noProof/>
-          <w:color w:val="000000"/>
-          <w:sz w:val="63"/>
-          <w:szCs w:val="63"/>
-        </w:rPr>
-        <mc:AlternateContent>
-          <mc:Choice Requires="wpi">
-            <w:drawing>
-              <wp:anchor distT="0" distB="0" distL="114300" distR="114300" simplePos="0" relativeHeight="251670528" behindDoc="0" locked="0" layoutInCell="1" allowOverlap="1" wp14:anchorId="320912DE" wp14:editId="1AB91DD3">
-                <wp:simplePos x="0" y="0"/>
-                <wp:positionH relativeFrom="column">
-                  <wp:posOffset>1089540</wp:posOffset>
-                </wp:positionH>
-                <wp:positionV relativeFrom="paragraph">
-                  <wp:posOffset>268245</wp:posOffset>
-                </wp:positionV>
-                <wp:extent cx="360" cy="360"/>
-                <wp:effectExtent l="133350" t="209550" r="133350" b="247650"/>
-                <wp:wrapNone/>
-                <wp:docPr id="24" name="Ink 24"/>
                 <wp:cNvGraphicFramePr/>
                 <a:graphic xmlns:a="http://schemas.openxmlformats.org/drawingml/2006/main">
                   <a:graphicData uri="http://schemas.microsoft.com/office/word/2010/wordprocessingInk">
@@ -2971,8 +2923,8 @@
           </mc:Choice>
           <mc:Fallback>
             <w:pict>
-              <v:shape w14:anchorId="36D14DFE" id="Ink 24" o:spid="_x0000_s1026" type="#_x0000_t75" style="position:absolute;margin-left:78.7pt;margin-top:6.95pt;width:14.2pt;height:28.4pt;z-index:251670528;visibility:visible;mso-wrap-style:square;mso-wrap-distance-left:9pt;mso-wrap-distance-top:0;mso-wrap-distance-right:9pt;mso-wrap-distance-bottom:0;mso-position-horizontal:absolute;mso-position-horizontal-relative:text;mso-position-vertical:absolute;mso-position-vertical-relative:text" o:gfxdata="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">
-                <v:imagedata r:id="rId16" o:title=""/>
+              <v:shape w14:anchorId="63A45915" id="Ink 25" o:spid="_x0000_s1026" type="#_x0000_t75" style="position:absolute;margin-left:84.1pt;margin-top:8.15pt;width:14.2pt;height:28.4pt;z-index:251671552;visibility:visible;mso-wrap-style:square;mso-wrap-distance-left:9pt;mso-wrap-distance-top:0;mso-wrap-distance-right:9pt;mso-wrap-distance-bottom:0;mso-position-horizontal:absolute;mso-position-horizontal-relative:text;mso-position-vertical:absolute;mso-position-vertical-relative:text" o:gfxdata="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">
+                <v:imagedata r:id="rId11" o:title=""/>
               </v:shape>
             </w:pict>
           </mc:Fallback>
@@ -2991,18 +2943,18 @@
         <mc:AlternateContent>
           <mc:Choice Requires="wpi">
             <w:drawing>
-              <wp:anchor distT="0" distB="0" distL="114300" distR="114300" simplePos="0" relativeHeight="251669504" behindDoc="0" locked="0" layoutInCell="1" allowOverlap="1" wp14:anchorId="2061FAEC" wp14:editId="1AA73015">
+              <wp:anchor distT="0" distB="0" distL="114300" distR="114300" simplePos="0" relativeHeight="251670528" behindDoc="0" locked="0" layoutInCell="1" allowOverlap="1" wp14:anchorId="320912DE" wp14:editId="1AB91DD3">
                 <wp:simplePos x="0" y="0"/>
                 <wp:positionH relativeFrom="column">
-                  <wp:posOffset>1035900</wp:posOffset>
+                  <wp:posOffset>1089540</wp:posOffset>
                 </wp:positionH>
                 <wp:positionV relativeFrom="paragraph">
-                  <wp:posOffset>245565</wp:posOffset>
+                  <wp:posOffset>268245</wp:posOffset>
                 </wp:positionV>
                 <wp:extent cx="360" cy="360"/>
                 <wp:effectExtent l="133350" t="209550" r="133350" b="247650"/>
                 <wp:wrapNone/>
-                <wp:docPr id="23" name="Ink 23"/>
+                <wp:docPr id="24" name="Ink 24"/>
                 <wp:cNvGraphicFramePr/>
                 <a:graphic xmlns:a="http://schemas.openxmlformats.org/drawingml/2006/main">
                   <a:graphicData uri="http://schemas.microsoft.com/office/word/2010/wordprocessingInk">
@@ -3022,8 +2974,8 @@
           </mc:Choice>
           <mc:Fallback>
             <w:pict>
-              <v:shape w14:anchorId="672A2BCC" id="Ink 23" o:spid="_x0000_s1026" type="#_x0000_t75" style="position:absolute;margin-left:74.5pt;margin-top:5.2pt;width:14.2pt;height:28.4pt;z-index:251669504;visibility:visible;mso-wrap-style:square;mso-wrap-distance-left:9pt;mso-wrap-distance-top:0;mso-wrap-distance-right:9pt;mso-wrap-distance-bottom:0;mso-position-horizontal:absolute;mso-position-horizontal-relative:text;mso-position-vertical:absolute;mso-position-vertical-relative:text" o:gfxdata="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">
-                <v:imagedata r:id="rId10" o:title=""/>
+              <v:shape w14:anchorId="36D14DFE" id="Ink 24" o:spid="_x0000_s1026" type="#_x0000_t75" style="position:absolute;margin-left:78.7pt;margin-top:6.95pt;width:14.2pt;height:28.4pt;z-index:251670528;visibility:visible;mso-wrap-style:square;mso-wrap-distance-left:9pt;mso-wrap-distance-top:0;mso-wrap-distance-right:9pt;mso-wrap-distance-bottom:0;mso-position-horizontal:absolute;mso-position-horizontal-relative:text;mso-position-vertical:absolute;mso-position-vertical-relative:text" o:gfxdata="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">
+                <v:imagedata r:id="rId17" o:title=""/>
               </v:shape>
             </w:pict>
           </mc:Fallback>
@@ -3042,18 +2994,18 @@
         <mc:AlternateContent>
           <mc:Choice Requires="wpi">
             <w:drawing>
-              <wp:anchor distT="0" distB="0" distL="114300" distR="114300" simplePos="0" relativeHeight="251668480" behindDoc="0" locked="0" layoutInCell="1" allowOverlap="1" wp14:anchorId="62E4C4EC" wp14:editId="1C1DCE07">
+              <wp:anchor distT="0" distB="0" distL="114300" distR="114300" simplePos="0" relativeHeight="251669504" behindDoc="0" locked="0" layoutInCell="1" allowOverlap="1" wp14:anchorId="2061FAEC" wp14:editId="1AA73015">
                 <wp:simplePos x="0" y="0"/>
                 <wp:positionH relativeFrom="column">
-                  <wp:posOffset>914220</wp:posOffset>
+                  <wp:posOffset>1035900</wp:posOffset>
                 </wp:positionH>
                 <wp:positionV relativeFrom="paragraph">
-                  <wp:posOffset>275805</wp:posOffset>
+                  <wp:posOffset>245565</wp:posOffset>
                 </wp:positionV>
                 <wp:extent cx="360" cy="360"/>
                 <wp:effectExtent l="133350" t="209550" r="133350" b="247650"/>
                 <wp:wrapNone/>
-                <wp:docPr id="22" name="Ink 22"/>
+                <wp:docPr id="23" name="Ink 23"/>
                 <wp:cNvGraphicFramePr/>
                 <a:graphic xmlns:a="http://schemas.openxmlformats.org/drawingml/2006/main">
                   <a:graphicData uri="http://schemas.microsoft.com/office/word/2010/wordprocessingInk">
@@ -3073,8 +3025,8 @@
           </mc:Choice>
           <mc:Fallback>
             <w:pict>
-              <v:shape w14:anchorId="2DE8AA59" id="Ink 22" o:spid="_x0000_s1026" type="#_x0000_t75" style="position:absolute;margin-left:64.9pt;margin-top:7.55pt;width:14.2pt;height:28.4pt;z-index:251668480;visibility:visible;mso-wrap-style:square;mso-wrap-distance-left:9pt;mso-wrap-distance-top:0;mso-wrap-distance-right:9pt;mso-wrap-distance-bottom:0;mso-position-horizontal:absolute;mso-position-horizontal-relative:text;mso-position-vertical:absolute;mso-position-vertical-relative:text" o:gfxdata="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">
-                <v:imagedata r:id="rId16" o:title=""/>
+              <v:shape w14:anchorId="672A2BCC" id="Ink 23" o:spid="_x0000_s1026" type="#_x0000_t75" style="position:absolute;margin-left:74.5pt;margin-top:5.2pt;width:14.2pt;height:28.4pt;z-index:251669504;visibility:visible;mso-wrap-style:square;mso-wrap-distance-left:9pt;mso-wrap-distance-top:0;mso-wrap-distance-right:9pt;mso-wrap-distance-bottom:0;mso-position-horizontal:absolute;mso-position-horizontal-relative:text;mso-position-vertical:absolute;mso-position-vertical-relative:text" o:gfxdata="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">
+                <v:imagedata r:id="rId11" o:title=""/>
               </v:shape>
             </w:pict>
           </mc:Fallback>
@@ -3093,18 +3045,18 @@
         <mc:AlternateContent>
           <mc:Choice Requires="wpi">
             <w:drawing>
-              <wp:anchor distT="0" distB="0" distL="114300" distR="114300" simplePos="0" relativeHeight="251667456" behindDoc="0" locked="0" layoutInCell="1" allowOverlap="1" wp14:anchorId="33DFD3F9" wp14:editId="729ABE28">
+              <wp:anchor distT="0" distB="0" distL="114300" distR="114300" simplePos="0" relativeHeight="251668480" behindDoc="0" locked="0" layoutInCell="1" allowOverlap="1" wp14:anchorId="62E4C4EC" wp14:editId="1C1DCE07">
                 <wp:simplePos x="0" y="0"/>
                 <wp:positionH relativeFrom="column">
-                  <wp:posOffset>693180</wp:posOffset>
+                  <wp:posOffset>914220</wp:posOffset>
                 </wp:positionH>
                 <wp:positionV relativeFrom="paragraph">
-                  <wp:posOffset>245565</wp:posOffset>
+                  <wp:posOffset>275805</wp:posOffset>
                 </wp:positionV>
                 <wp:extent cx="360" cy="360"/>
                 <wp:effectExtent l="133350" t="209550" r="133350" b="247650"/>
                 <wp:wrapNone/>
-                <wp:docPr id="21" name="Ink 21"/>
+                <wp:docPr id="22" name="Ink 22"/>
                 <wp:cNvGraphicFramePr/>
                 <a:graphic xmlns:a="http://schemas.openxmlformats.org/drawingml/2006/main">
                   <a:graphicData uri="http://schemas.microsoft.com/office/word/2010/wordprocessingInk">
@@ -3124,8 +3076,8 @@
           </mc:Choice>
           <mc:Fallback>
             <w:pict>
-              <v:shape w14:anchorId="0A716231" id="Ink 21" o:spid="_x0000_s1026" type="#_x0000_t75" style="position:absolute;margin-left:47.5pt;margin-top:5.2pt;width:14.2pt;height:28.4pt;z-index:251667456;visibility:visible;mso-wrap-style:square;mso-wrap-distance-left:9pt;mso-wrap-distance-top:0;mso-wrap-distance-right:9pt;mso-wrap-distance-bottom:0;mso-position-horizontal:absolute;mso-position-horizontal-relative:text;mso-position-vertical:absolute;mso-position-vertical-relative:text" o:gfxdata="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">
-                <v:imagedata r:id="rId16" o:title=""/>
+              <v:shape w14:anchorId="2DE8AA59" id="Ink 22" o:spid="_x0000_s1026" type="#_x0000_t75" style="position:absolute;margin-left:64.9pt;margin-top:7.55pt;width:14.2pt;height:28.4pt;z-index:251668480;visibility:visible;mso-wrap-style:square;mso-wrap-distance-left:9pt;mso-wrap-distance-top:0;mso-wrap-distance-right:9pt;mso-wrap-distance-bottom:0;mso-position-horizontal:absolute;mso-position-horizontal-relative:text;mso-position-vertical:absolute;mso-position-vertical-relative:text" o:gfxdata="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">
+                <v:imagedata r:id="rId17" o:title=""/>
               </v:shape>
             </w:pict>
           </mc:Fallback>
@@ -3144,18 +3096,18 @@
         <mc:AlternateContent>
           <mc:Choice Requires="wpi">
             <w:drawing>
-              <wp:anchor distT="0" distB="0" distL="114300" distR="114300" simplePos="0" relativeHeight="251666432" behindDoc="0" locked="0" layoutInCell="1" allowOverlap="1" wp14:anchorId="06FAF751" wp14:editId="490EDE12">
+              <wp:anchor distT="0" distB="0" distL="114300" distR="114300" simplePos="0" relativeHeight="251667456" behindDoc="0" locked="0" layoutInCell="1" allowOverlap="1" wp14:anchorId="33DFD3F9" wp14:editId="729ABE28">
                 <wp:simplePos x="0" y="0"/>
                 <wp:positionH relativeFrom="column">
-                  <wp:posOffset>815220</wp:posOffset>
+                  <wp:posOffset>693180</wp:posOffset>
                 </wp:positionH>
                 <wp:positionV relativeFrom="paragraph">
-                  <wp:posOffset>283365</wp:posOffset>
+                  <wp:posOffset>245565</wp:posOffset>
                 </wp:positionV>
                 <wp:extent cx="360" cy="360"/>
                 <wp:effectExtent l="133350" t="209550" r="133350" b="247650"/>
                 <wp:wrapNone/>
-                <wp:docPr id="20" name="Ink 20"/>
+                <wp:docPr id="21" name="Ink 21"/>
                 <wp:cNvGraphicFramePr/>
                 <a:graphic xmlns:a="http://schemas.openxmlformats.org/drawingml/2006/main">
                   <a:graphicData uri="http://schemas.microsoft.com/office/word/2010/wordprocessingInk">
@@ -3175,8 +3127,8 @@
           </mc:Choice>
           <mc:Fallback>
             <w:pict>
-              <v:shape w14:anchorId="2D76D2A8" id="Ink 20" o:spid="_x0000_s1026" type="#_x0000_t75" style="position:absolute;margin-left:57.1pt;margin-top:8.15pt;width:14.2pt;height:28.4pt;z-index:251666432;visibility:visible;mso-wrap-style:square;mso-wrap-distance-left:9pt;mso-wrap-distance-top:0;mso-wrap-distance-right:9pt;mso-wrap-distance-bottom:0;mso-position-horizontal:absolute;mso-position-horizontal-relative:text;mso-position-vertical:absolute;mso-position-vertical-relative:text" o:gfxdata="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">
-                <v:imagedata r:id="rId16" o:title=""/>
+              <v:shape w14:anchorId="0A716231" id="Ink 21" o:spid="_x0000_s1026" type="#_x0000_t75" style="position:absolute;margin-left:47.5pt;margin-top:5.2pt;width:14.2pt;height:28.4pt;z-index:251667456;visibility:visible;mso-wrap-style:square;mso-wrap-distance-left:9pt;mso-wrap-distance-top:0;mso-wrap-distance-right:9pt;mso-wrap-distance-bottom:0;mso-position-horizontal:absolute;mso-position-horizontal-relative:text;mso-position-vertical:absolute;mso-position-vertical-relative:text" o:gfxdata="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">
+                <v:imagedata r:id="rId17" o:title=""/>
               </v:shape>
             </w:pict>
           </mc:Fallback>
@@ -3195,18 +3147,18 @@
         <mc:AlternateContent>
           <mc:Choice Requires="wpi">
             <w:drawing>
-              <wp:anchor distT="0" distB="0" distL="114300" distR="114300" simplePos="0" relativeHeight="251665408" behindDoc="0" locked="0" layoutInCell="1" allowOverlap="1" wp14:anchorId="1A68B5D1" wp14:editId="70201C8D">
+              <wp:anchor distT="0" distB="0" distL="114300" distR="114300" simplePos="0" relativeHeight="251666432" behindDoc="0" locked="0" layoutInCell="1" allowOverlap="1" wp14:anchorId="06FAF751" wp14:editId="490EDE12">
                 <wp:simplePos x="0" y="0"/>
                 <wp:positionH relativeFrom="column">
-                  <wp:posOffset>678060</wp:posOffset>
+                  <wp:posOffset>815220</wp:posOffset>
                 </wp:positionH>
                 <wp:positionV relativeFrom="paragraph">
-                  <wp:posOffset>337005</wp:posOffset>
+                  <wp:posOffset>283365</wp:posOffset>
                 </wp:positionV>
                 <wp:extent cx="360" cy="360"/>
                 <wp:effectExtent l="133350" t="209550" r="133350" b="247650"/>
                 <wp:wrapNone/>
-                <wp:docPr id="17" name="Ink 17"/>
+                <wp:docPr id="20" name="Ink 20"/>
                 <wp:cNvGraphicFramePr/>
                 <a:graphic xmlns:a="http://schemas.openxmlformats.org/drawingml/2006/main">
                   <a:graphicData uri="http://schemas.microsoft.com/office/word/2010/wordprocessingInk">
@@ -3226,8 +3178,8 @@
           </mc:Choice>
           <mc:Fallback>
             <w:pict>
-              <v:shape w14:anchorId="6A361C39" id="Ink 17" o:spid="_x0000_s1026" type="#_x0000_t75" style="position:absolute;margin-left:46.3pt;margin-top:12.4pt;width:14.2pt;height:28.4pt;z-index:251665408;visibility:visible;mso-wrap-style:square;mso-wrap-distance-left:9pt;mso-wrap-distance-top:0;mso-wrap-distance-right:9pt;mso-wrap-distance-bottom:0;mso-position-horizontal:absolute;mso-position-horizontal-relative:text;mso-position-vertical:absolute;mso-position-vertical-relative:text" o:gfxdata="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">
-                <v:imagedata r:id="rId16" o:title=""/>
+              <v:shape w14:anchorId="2D76D2A8" id="Ink 20" o:spid="_x0000_s1026" type="#_x0000_t75" style="position:absolute;margin-left:57.1pt;margin-top:8.15pt;width:14.2pt;height:28.4pt;z-index:251666432;visibility:visible;mso-wrap-style:square;mso-wrap-distance-left:9pt;mso-wrap-distance-top:0;mso-wrap-distance-right:9pt;mso-wrap-distance-bottom:0;mso-position-horizontal:absolute;mso-position-horizontal-relative:text;mso-position-vertical:absolute;mso-position-vertical-relative:text" o:gfxdata="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">
+                <v:imagedata r:id="rId17" o:title=""/>
               </v:shape>
             </w:pict>
           </mc:Fallback>
@@ -3246,18 +3198,18 @@
         <mc:AlternateContent>
           <mc:Choice Requires="wpi">
             <w:drawing>
-              <wp:anchor distT="0" distB="0" distL="114300" distR="114300" simplePos="0" relativeHeight="251664384" behindDoc="0" locked="0" layoutInCell="1" allowOverlap="1" wp14:anchorId="7AA3AC37" wp14:editId="686B0D5B">
+              <wp:anchor distT="0" distB="0" distL="114300" distR="114300" simplePos="0" relativeHeight="251665408" behindDoc="0" locked="0" layoutInCell="1" allowOverlap="1" wp14:anchorId="1A68B5D1" wp14:editId="70201C8D">
                 <wp:simplePos x="0" y="0"/>
                 <wp:positionH relativeFrom="column">
-                  <wp:posOffset>533340</wp:posOffset>
+                  <wp:posOffset>678060</wp:posOffset>
                 </wp:positionH>
                 <wp:positionV relativeFrom="paragraph">
-                  <wp:posOffset>291285</wp:posOffset>
+                  <wp:posOffset>337005</wp:posOffset>
                 </wp:positionV>
                 <wp:extent cx="360" cy="360"/>
                 <wp:effectExtent l="133350" t="209550" r="133350" b="247650"/>
                 <wp:wrapNone/>
-                <wp:docPr id="16" name="Ink 16"/>
+                <wp:docPr id="17" name="Ink 17"/>
                 <wp:cNvGraphicFramePr/>
                 <a:graphic xmlns:a="http://schemas.openxmlformats.org/drawingml/2006/main">
                   <a:graphicData uri="http://schemas.microsoft.com/office/word/2010/wordprocessingInk">
@@ -3277,8 +3229,8 @@
           </mc:Choice>
           <mc:Fallback>
             <w:pict>
-              <v:shape w14:anchorId="425A42C9" id="Ink 16" o:spid="_x0000_s1026" type="#_x0000_t75" style="position:absolute;margin-left:34.9pt;margin-top:8.8pt;width:14.2pt;height:28.4pt;z-index:251664384;visibility:visible;mso-wrap-style:square;mso-wrap-distance-left:9pt;mso-wrap-distance-top:0;mso-wrap-distance-right:9pt;mso-wrap-distance-bottom:0;mso-position-horizontal:absolute;mso-position-horizontal-relative:text;mso-position-vertical:absolute;mso-position-vertical-relative:text" o:gfxdata="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">
-                <v:imagedata r:id="rId16" o:title=""/>
+              <v:shape w14:anchorId="6A361C39" id="Ink 17" o:spid="_x0000_s1026" type="#_x0000_t75" style="position:absolute;margin-left:46.3pt;margin-top:12.4pt;width:14.2pt;height:28.4pt;z-index:251665408;visibility:visible;mso-wrap-style:square;mso-wrap-distance-left:9pt;mso-wrap-distance-top:0;mso-wrap-distance-right:9pt;mso-wrap-distance-bottom:0;mso-position-horizontal:absolute;mso-position-horizontal-relative:text;mso-position-vertical:absolute;mso-position-vertical-relative:text" o:gfxdata="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">
+                <v:imagedata r:id="rId17" o:title=""/>
               </v:shape>
             </w:pict>
           </mc:Fallback>
@@ -3297,18 +3249,18 @@
         <mc:AlternateContent>
           <mc:Choice Requires="wpi">
             <w:drawing>
-              <wp:anchor distT="0" distB="0" distL="114300" distR="114300" simplePos="0" relativeHeight="251663360" behindDoc="0" locked="0" layoutInCell="1" allowOverlap="1" wp14:anchorId="7F04C348" wp14:editId="6538078E">
+              <wp:anchor distT="0" distB="0" distL="114300" distR="114300" simplePos="0" relativeHeight="251664384" behindDoc="0" locked="0" layoutInCell="1" allowOverlap="1" wp14:anchorId="7AA3AC37" wp14:editId="686B0D5B">
                 <wp:simplePos x="0" y="0"/>
                 <wp:positionH relativeFrom="column">
-                  <wp:posOffset>898740</wp:posOffset>
+                  <wp:posOffset>533340</wp:posOffset>
                 </wp:positionH>
                 <wp:positionV relativeFrom="paragraph">
-                  <wp:posOffset>397845</wp:posOffset>
+                  <wp:posOffset>291285</wp:posOffset>
                 </wp:positionV>
                 <wp:extent cx="360" cy="360"/>
                 <wp:effectExtent l="133350" t="209550" r="133350" b="247650"/>
                 <wp:wrapNone/>
-                <wp:docPr id="14" name="Ink 14"/>
+                <wp:docPr id="16" name="Ink 16"/>
                 <wp:cNvGraphicFramePr/>
                 <a:graphic xmlns:a="http://schemas.openxmlformats.org/drawingml/2006/main">
                   <a:graphicData uri="http://schemas.microsoft.com/office/word/2010/wordprocessingInk">
@@ -3328,8 +3280,8 @@
           </mc:Choice>
           <mc:Fallback>
             <w:pict>
-              <v:shape w14:anchorId="5881C43E" id="Ink 14" o:spid="_x0000_s1026" type="#_x0000_t75" style="position:absolute;margin-left:63.7pt;margin-top:17.2pt;width:14.2pt;height:28.4pt;z-index:251663360;visibility:visible;mso-wrap-style:square;mso-wrap-distance-left:9pt;mso-wrap-distance-top:0;mso-wrap-distance-right:9pt;mso-wrap-distance-bottom:0;mso-position-horizontal:absolute;mso-position-horizontal-relative:text;mso-position-vertical:absolute;mso-position-vertical-relative:text" o:gfxdata="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">
-                <v:imagedata r:id="rId10" o:title=""/>
+              <v:shape w14:anchorId="425A42C9" id="Ink 16" o:spid="_x0000_s1026" type="#_x0000_t75" style="position:absolute;margin-left:34.9pt;margin-top:8.8pt;width:14.2pt;height:28.4pt;z-index:251664384;visibility:visible;mso-wrap-style:square;mso-wrap-distance-left:9pt;mso-wrap-distance-top:0;mso-wrap-distance-right:9pt;mso-wrap-distance-bottom:0;mso-position-horizontal:absolute;mso-position-horizontal-relative:text;mso-position-vertical:absolute;mso-position-vertical-relative:text" o:gfxdata="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">
+                <v:imagedata r:id="rId17" o:title=""/>
               </v:shape>
             </w:pict>
           </mc:Fallback>
@@ -3348,18 +3300,18 @@
         <mc:AlternateContent>
           <mc:Choice Requires="wpi">
             <w:drawing>
-              <wp:anchor distT="0" distB="0" distL="114300" distR="114300" simplePos="0" relativeHeight="251661312" behindDoc="0" locked="0" layoutInCell="1" allowOverlap="1" wp14:anchorId="116F81F5" wp14:editId="52A151E3">
+              <wp:anchor distT="0" distB="0" distL="114300" distR="114300" simplePos="0" relativeHeight="251663360" behindDoc="0" locked="0" layoutInCell="1" allowOverlap="1" wp14:anchorId="7F04C348" wp14:editId="6538078E">
                 <wp:simplePos x="0" y="0"/>
                 <wp:positionH relativeFrom="column">
-                  <wp:posOffset>410940</wp:posOffset>
+                  <wp:posOffset>898740</wp:posOffset>
                 </wp:positionH>
                 <wp:positionV relativeFrom="paragraph">
-                  <wp:posOffset>405405</wp:posOffset>
+                  <wp:posOffset>397845</wp:posOffset>
                 </wp:positionV>
                 <wp:extent cx="360" cy="360"/>
                 <wp:effectExtent l="133350" t="209550" r="133350" b="247650"/>
                 <wp:wrapNone/>
-                <wp:docPr id="11" name="Ink 11"/>
+                <wp:docPr id="14" name="Ink 14"/>
                 <wp:cNvGraphicFramePr/>
                 <a:graphic xmlns:a="http://schemas.openxmlformats.org/drawingml/2006/main">
                   <a:graphicData uri="http://schemas.microsoft.com/office/word/2010/wordprocessingInk">
@@ -3379,8 +3331,8 @@
           </mc:Choice>
           <mc:Fallback>
             <w:pict>
-              <v:shape w14:anchorId="3367051C" id="Ink 11" o:spid="_x0000_s1026" type="#_x0000_t75" style="position:absolute;margin-left:25.3pt;margin-top:17.75pt;width:14.2pt;height:28.4pt;z-index:251661312;visibility:visible;mso-wrap-style:square;mso-wrap-distance-left:9pt;mso-wrap-distance-top:0;mso-wrap-distance-right:9pt;mso-wrap-distance-bottom:0;mso-position-horizontal:absolute;mso-position-horizontal-relative:text;mso-position-vertical:absolute;mso-position-vertical-relative:text" o:gfxdata="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">
-                <v:imagedata r:id="rId10" o:title=""/>
+              <v:shape w14:anchorId="5881C43E" id="Ink 14" o:spid="_x0000_s1026" type="#_x0000_t75" style="position:absolute;margin-left:63.7pt;margin-top:17.2pt;width:14.2pt;height:28.4pt;z-index:251663360;visibility:visible;mso-wrap-style:square;mso-wrap-distance-left:9pt;mso-wrap-distance-top:0;mso-wrap-distance-right:9pt;mso-wrap-distance-bottom:0;mso-position-horizontal:absolute;mso-position-horizontal-relative:text;mso-position-vertical:absolute;mso-position-vertical-relative:text" o:gfxdata="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">
+                <v:imagedata r:id="rId11" o:title=""/>
               </v:shape>
             </w:pict>
           </mc:Fallback>
@@ -3399,18 +3351,18 @@
         <mc:AlternateContent>
           <mc:Choice Requires="wpi">
             <w:drawing>
-              <wp:anchor distT="0" distB="0" distL="114300" distR="114300" simplePos="0" relativeHeight="251660288" behindDoc="0" locked="0" layoutInCell="1" allowOverlap="1" wp14:anchorId="4F76F9F4" wp14:editId="3F1FC621">
+              <wp:anchor distT="0" distB="0" distL="114300" distR="114300" simplePos="0" relativeHeight="251661312" behindDoc="0" locked="0" layoutInCell="1" allowOverlap="1" wp14:anchorId="116F81F5" wp14:editId="52A151E3">
                 <wp:simplePos x="0" y="0"/>
                 <wp:positionH relativeFrom="column">
-                  <wp:posOffset>388620</wp:posOffset>
+                  <wp:posOffset>410940</wp:posOffset>
                 </wp:positionH>
                 <wp:positionV relativeFrom="paragraph">
-                  <wp:posOffset>344565</wp:posOffset>
+                  <wp:posOffset>405405</wp:posOffset>
                 </wp:positionV>
                 <wp:extent cx="360" cy="360"/>
                 <wp:effectExtent l="133350" t="209550" r="133350" b="247650"/>
                 <wp:wrapNone/>
-                <wp:docPr id="9" name="Ink 9"/>
+                <wp:docPr id="11" name="Ink 11"/>
                 <wp:cNvGraphicFramePr/>
                 <a:graphic xmlns:a="http://schemas.openxmlformats.org/drawingml/2006/main">
                   <a:graphicData uri="http://schemas.microsoft.com/office/word/2010/wordprocessingInk">
@@ -3430,8 +3382,8 @@
           </mc:Choice>
           <mc:Fallback>
             <w:pict>
-              <v:shape w14:anchorId="1F2340CC" id="Ink 9" o:spid="_x0000_s1026" type="#_x0000_t75" style="position:absolute;margin-left:23.5pt;margin-top:13pt;width:14.2pt;height:28.4pt;z-index:251660288;visibility:visible;mso-wrap-style:square;mso-wrap-distance-left:9pt;mso-wrap-distance-top:0;mso-wrap-distance-right:9pt;mso-wrap-distance-bottom:0;mso-position-horizontal:absolute;mso-position-horizontal-relative:text;mso-position-vertical:absolute;mso-position-vertical-relative:text" o:gfxdata="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">
-                <v:imagedata r:id="rId16" o:title=""/>
+              <v:shape w14:anchorId="3367051C" id="Ink 11" o:spid="_x0000_s1026" type="#_x0000_t75" style="position:absolute;margin-left:25.3pt;margin-top:17.75pt;width:14.2pt;height:28.4pt;z-index:251661312;visibility:visible;mso-wrap-style:square;mso-wrap-distance-left:9pt;mso-wrap-distance-top:0;mso-wrap-distance-right:9pt;mso-wrap-distance-bottom:0;mso-position-horizontal:absolute;mso-position-horizontal-relative:text;mso-position-vertical:absolute;mso-position-vertical-relative:text" o:gfxdata="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">
+                <v:imagedata r:id="rId11" o:title=""/>
               </v:shape>
             </w:pict>
           </mc:Fallback>
@@ -3442,22 +3394,52 @@
           <w:rFonts w:ascii="Segoe UI" w:hAnsi="Segoe UI" w:cs="Segoe UI"/>
           <w:b/>
           <w:bCs/>
+          <w:noProof/>
           <w:color w:val="000000"/>
           <w:sz w:val="63"/>
           <w:szCs w:val="63"/>
         </w:rPr>
-        <w:t>1</w:t>
-      </w:r>
-      <w:r>
-        <w:rPr>
-          <w:rFonts w:ascii="Segoe UI" w:hAnsi="Segoe UI" w:cs="Segoe UI"/>
-          <w:color w:val="000000"/>
-          <w:sz w:val="63"/>
-          <w:szCs w:val="63"/>
-        </w:rPr>
-        <w:t xml:space="preserve">   </w:t>
-      </w:r>
-      <w:proofErr w:type="gramStart"/>
+        <mc:AlternateContent>
+          <mc:Choice Requires="wpi">
+            <w:drawing>
+              <wp:anchor distT="0" distB="0" distL="114300" distR="114300" simplePos="0" relativeHeight="251660288" behindDoc="0" locked="0" layoutInCell="1" allowOverlap="1" wp14:anchorId="4F76F9F4" wp14:editId="3F1FC621">
+                <wp:simplePos x="0" y="0"/>
+                <wp:positionH relativeFrom="column">
+                  <wp:posOffset>388620</wp:posOffset>
+                </wp:positionH>
+                <wp:positionV relativeFrom="paragraph">
+                  <wp:posOffset>344565</wp:posOffset>
+                </wp:positionV>
+                <wp:extent cx="360" cy="360"/>
+                <wp:effectExtent l="133350" t="209550" r="133350" b="247650"/>
+                <wp:wrapNone/>
+                <wp:docPr id="9" name="Ink 9"/>
+                <wp:cNvGraphicFramePr/>
+                <a:graphic xmlns:a="http://schemas.openxmlformats.org/drawingml/2006/main">
+                  <a:graphicData uri="http://schemas.microsoft.com/office/word/2010/wordprocessingInk">
+                    <w14:contentPart bwMode="auto" r:id="rId50">
+                      <w14:nvContentPartPr>
+                        <w14:cNvContentPartPr/>
+                      </w14:nvContentPartPr>
+                      <w14:xfrm>
+                        <a:off x="0" y="0"/>
+                        <a:ext cx="360" cy="360"/>
+                      </w14:xfrm>
+                    </w14:contentPart>
+                  </a:graphicData>
+                </a:graphic>
+              </wp:anchor>
+            </w:drawing>
+          </mc:Choice>
+          <mc:Fallback>
+            <w:pict>
+              <v:shape w14:anchorId="1F2340CC" id="Ink 9" o:spid="_x0000_s1026" type="#_x0000_t75" style="position:absolute;margin-left:23.5pt;margin-top:13pt;width:14.2pt;height:28.4pt;z-index:251660288;visibility:visible;mso-wrap-style:square;mso-wrap-distance-left:9pt;mso-wrap-distance-top:0;mso-wrap-distance-right:9pt;mso-wrap-distance-bottom:0;mso-position-horizontal:absolute;mso-position-horizontal-relative:text;mso-position-vertical:absolute;mso-position-vertical-relative:text" o:gfxdata="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">
+                <v:imagedata r:id="rId17" o:title=""/>
+              </v:shape>
+            </w:pict>
+          </mc:Fallback>
+        </mc:AlternateContent>
+      </w:r>
       <w:r>
         <w:rPr>
           <w:rFonts w:ascii="Segoe UI" w:hAnsi="Segoe UI" w:cs="Segoe UI"/>
@@ -3467,7 +3449,7 @@
           <w:sz w:val="63"/>
           <w:szCs w:val="63"/>
         </w:rPr>
-        <w:t>2</w:t>
+        <w:t>1</w:t>
       </w:r>
       <w:r>
         <w:rPr>
@@ -3476,7 +3458,7 @@
           <w:sz w:val="63"/>
           <w:szCs w:val="63"/>
         </w:rPr>
-        <w:t xml:space="preserve">  </w:t>
+        <w:t xml:space="preserve">   </w:t>
       </w:r>
       <w:r>
         <w:rPr>
@@ -3487,9 +3469,28 @@
           <w:sz w:val="63"/>
           <w:szCs w:val="63"/>
         </w:rPr>
+        <w:t>2</w:t>
+      </w:r>
+      <w:r>
+        <w:rPr>
+          <w:rFonts w:ascii="Segoe UI" w:hAnsi="Segoe UI" w:cs="Segoe UI"/>
+          <w:color w:val="000000"/>
+          <w:sz w:val="63"/>
+          <w:szCs w:val="63"/>
+        </w:rPr>
+        <w:t xml:space="preserve">  </w:t>
+      </w:r>
+      <w:r>
+        <w:rPr>
+          <w:rFonts w:ascii="Segoe UI" w:hAnsi="Segoe UI" w:cs="Segoe UI"/>
+          <w:b/>
+          <w:bCs/>
+          <w:color w:val="000000"/>
+          <w:sz w:val="63"/>
+          <w:szCs w:val="63"/>
+        </w:rPr>
         <w:t>3</w:t>
       </w:r>
-      <w:proofErr w:type="gramEnd"/>
     </w:p>
     <w:p>
       <w:pPr>
@@ -3598,7 +3599,7 @@
           <w:lang w:eastAsia="en-IN"/>
         </w:rPr>
       </w:pPr>
-      <w:hyperlink r:id="rId50" w:anchor="flex-direction" w:history="1">
+      <w:hyperlink r:id="rId51" w:anchor="flex-direction" w:history="1">
         <w:r>
           <w:rPr>
             <w:rFonts w:ascii="Consolas" w:eastAsia="Times New Roman" w:hAnsi="Consolas" w:cs="Courier New"/>
@@ -3628,7 +3629,7 @@
           <w:lang w:eastAsia="en-IN"/>
         </w:rPr>
       </w:pPr>
-      <w:hyperlink r:id="rId51" w:anchor="flex-wrap" w:history="1">
+      <w:hyperlink r:id="rId52" w:anchor="flex-wrap" w:history="1">
         <w:r>
           <w:rPr>
             <w:rFonts w:ascii="Consolas" w:eastAsia="Times New Roman" w:hAnsi="Consolas" w:cs="Courier New"/>
@@ -3658,7 +3659,7 @@
           <w:lang w:eastAsia="en-IN"/>
         </w:rPr>
       </w:pPr>
-      <w:hyperlink r:id="rId52" w:anchor="flex-flow" w:history="1">
+      <w:hyperlink r:id="rId53" w:anchor="flex-flow" w:history="1">
         <w:r>
           <w:rPr>
             <w:rFonts w:ascii="Consolas" w:eastAsia="Times New Roman" w:hAnsi="Consolas" w:cs="Courier New"/>
@@ -3688,7 +3689,7 @@
           <w:lang w:eastAsia="en-IN"/>
         </w:rPr>
       </w:pPr>
-      <w:hyperlink r:id="rId53" w:anchor="justify-content" w:history="1">
+      <w:hyperlink r:id="rId54" w:anchor="justify-content" w:history="1">
         <w:r>
           <w:rPr>
             <w:rFonts w:ascii="Consolas" w:eastAsia="Times New Roman" w:hAnsi="Consolas" w:cs="Courier New"/>
@@ -3718,7 +3719,7 @@
           <w:lang w:eastAsia="en-IN"/>
         </w:rPr>
       </w:pPr>
-      <w:hyperlink r:id="rId54" w:anchor="align-items" w:history="1">
+      <w:hyperlink r:id="rId55" w:anchor="align-items" w:history="1">
         <w:r>
           <w:rPr>
             <w:rFonts w:ascii="Consolas" w:eastAsia="Times New Roman" w:hAnsi="Consolas" w:cs="Courier New"/>
@@ -3748,7 +3749,7 @@
           <w:lang w:eastAsia="en-IN"/>
         </w:rPr>
       </w:pPr>
-      <w:hyperlink r:id="rId55" w:anchor="align-content" w:history="1">
+      <w:hyperlink r:id="rId56" w:anchor="align-content" w:history="1">
         <w:r>
           <w:rPr>
             <w:rFonts w:ascii="Consolas" w:eastAsia="Times New Roman" w:hAnsi="Consolas" w:cs="Courier New"/>
@@ -3800,6 +3801,7 @@
           <w:szCs w:val="23"/>
           <w:shd w:val="clear" w:color="auto" w:fill="FFFFFF"/>
         </w:rPr>
+        <w:lastRenderedPageBreak/>
         <w:t>The </w:t>
       </w:r>
       <w:r>
@@ -3840,29 +3842,7 @@
           <w:szCs w:val="23"/>
           <w:shd w:val="clear" w:color="auto" w:fill="E7E9EB"/>
         </w:rPr>
-        <w:t xml:space="preserve"> -bottom to </w:t>
-      </w:r>
-      <w:proofErr w:type="gramStart"/>
-      <w:r>
-        <w:rPr>
-          <w:rFonts w:ascii="Verdana" w:hAnsi="Verdana"/>
-          <w:color w:val="000000"/>
-          <w:sz w:val="23"/>
-          <w:szCs w:val="23"/>
-          <w:shd w:val="clear" w:color="auto" w:fill="E7E9EB"/>
-        </w:rPr>
-        <w:t>top ,</w:t>
-      </w:r>
-      <w:proofErr w:type="gramEnd"/>
-      <w:r>
-        <w:rPr>
-          <w:rFonts w:ascii="Verdana" w:hAnsi="Verdana"/>
-          <w:color w:val="000000"/>
-          <w:sz w:val="23"/>
-          <w:szCs w:val="23"/>
-          <w:shd w:val="clear" w:color="auto" w:fill="E7E9EB"/>
-        </w:rPr>
-        <w:t xml:space="preserve"> row-horizontal , </w:t>
+        <w:t xml:space="preserve"> -bottom to top , row-horizontal , </w:t>
       </w:r>
       <w:r>
         <w:rPr>
@@ -3929,40 +3909,7 @@
           <w:szCs w:val="23"/>
           <w:shd w:val="clear" w:color="auto" w:fill="FFFFFF"/>
         </w:rPr>
-        <w:t xml:space="preserve"> property specifies whether the flex items should wrap or not. It means that when we resize the </w:t>
-      </w:r>
-      <w:proofErr w:type="gramStart"/>
-      <w:r>
-        <w:rPr>
-          <w:rFonts w:ascii="Verdana" w:hAnsi="Verdana"/>
-          <w:color w:val="000000"/>
-          <w:sz w:val="23"/>
-          <w:szCs w:val="23"/>
-          <w:shd w:val="clear" w:color="auto" w:fill="FFFFFF"/>
-        </w:rPr>
-        <w:t>window ,</w:t>
-      </w:r>
-      <w:proofErr w:type="gramEnd"/>
-      <w:r>
-        <w:rPr>
-          <w:rFonts w:ascii="Verdana" w:hAnsi="Verdana"/>
-          <w:color w:val="000000"/>
-          <w:sz w:val="23"/>
-          <w:szCs w:val="23"/>
-          <w:shd w:val="clear" w:color="auto" w:fill="FFFFFF"/>
-        </w:rPr>
-        <w:t xml:space="preserve"> it moves </w:t>
-      </w:r>
-      <w:r>
-        <w:rPr>
-          <w:rFonts w:ascii="Verdana" w:hAnsi="Verdana"/>
-          <w:color w:val="000000"/>
-          <w:sz w:val="23"/>
-          <w:szCs w:val="23"/>
-          <w:shd w:val="clear" w:color="auto" w:fill="FFFFFF"/>
-        </w:rPr>
-        <w:lastRenderedPageBreak/>
-        <w:t xml:space="preserve">accordingly. </w:t>
+        <w:t xml:space="preserve"> property specifies whether the flex items should wrap or not. It means that when we resize the window , it moves accordingly. </w:t>
       </w:r>
       <w:r>
         <w:rPr>
@@ -3992,20 +3939,8 @@
           <w:szCs w:val="23"/>
           <w:shd w:val="clear" w:color="auto" w:fill="E7E9EB"/>
         </w:rPr>
-        <w:t xml:space="preserve"> value specifies that the flex items will wrap if </w:t>
-      </w:r>
-      <w:proofErr w:type="gramStart"/>
-      <w:r>
-        <w:rPr>
-          <w:rFonts w:ascii="Verdana" w:hAnsi="Verdana"/>
-          <w:color w:val="000000"/>
-          <w:sz w:val="23"/>
-          <w:szCs w:val="23"/>
-          <w:shd w:val="clear" w:color="auto" w:fill="E7E9EB"/>
-        </w:rPr>
-        <w:t>necessary  ,</w:t>
-      </w:r>
-      <w:proofErr w:type="gramEnd"/>
+        <w:t> value specifies that the flex items will wrap if necessary  ,</w:t>
+      </w:r>
       <w:r>
         <w:rPr>
           <w:rFonts w:ascii="Verdana" w:hAnsi="Verdana"/>
@@ -4202,7 +4137,6 @@
           <w:lang w:eastAsia="en-IN"/>
         </w:rPr>
       </w:pPr>
-      <w:proofErr w:type="gramStart"/>
       <w:r>
         <w:rPr>
           <w:rFonts w:ascii="Consolas" w:hAnsi="Consolas"/>
@@ -4211,18 +4145,7 @@
           <w:szCs w:val="23"/>
           <w:shd w:val="clear" w:color="auto" w:fill="FFFFFF"/>
         </w:rPr>
-        <w:t>.flex</w:t>
-      </w:r>
-      <w:proofErr w:type="gramEnd"/>
-      <w:r>
-        <w:rPr>
-          <w:rFonts w:ascii="Consolas" w:hAnsi="Consolas"/>
-          <w:color w:val="A52A2A"/>
-          <w:sz w:val="23"/>
-          <w:szCs w:val="23"/>
-          <w:shd w:val="clear" w:color="auto" w:fill="FFFFFF"/>
-        </w:rPr>
-        <w:t>-container </w:t>
+        <w:t>.flex-container </w:t>
       </w:r>
       <w:r>
         <w:rPr>
@@ -4409,7 +4332,7 @@
           <w:szCs w:val="23"/>
           <w:shd w:val="clear" w:color="auto" w:fill="FFFFFF"/>
         </w:rPr>
-        <w:t> property is used to align the flex items</w:t>
+        <w:t> property is used to align the flex items, flex-start: at beginning, flex-end :end ,</w:t>
       </w:r>
       <w:r>
         <w:rPr>
@@ -4417,51 +4340,9 @@
           <w:color w:val="000000"/>
           <w:sz w:val="23"/>
           <w:szCs w:val="23"/>
-          <w:shd w:val="clear" w:color="auto" w:fill="FFFFFF"/>
-        </w:rPr>
-        <w:t>, flex-start: at beginning, flex-</w:t>
-      </w:r>
-      <w:proofErr w:type="gramStart"/>
-      <w:r>
-        <w:rPr>
-          <w:rFonts w:ascii="Verdana" w:hAnsi="Verdana"/>
-          <w:color w:val="000000"/>
-          <w:sz w:val="23"/>
-          <w:szCs w:val="23"/>
-          <w:shd w:val="clear" w:color="auto" w:fill="FFFFFF"/>
-        </w:rPr>
-        <w:t>end :end</w:t>
-      </w:r>
-      <w:proofErr w:type="gramEnd"/>
-      <w:r>
-        <w:rPr>
-          <w:rFonts w:ascii="Verdana" w:hAnsi="Verdana"/>
-          <w:color w:val="000000"/>
-          <w:sz w:val="23"/>
-          <w:szCs w:val="23"/>
-          <w:shd w:val="clear" w:color="auto" w:fill="FFFFFF"/>
-        </w:rPr>
-        <w:t xml:space="preserve"> ,</w:t>
-      </w:r>
-      <w:r>
-        <w:rPr>
-          <w:rFonts w:ascii="Verdana" w:hAnsi="Verdana"/>
-          <w:color w:val="000000"/>
-          <w:sz w:val="23"/>
-          <w:szCs w:val="23"/>
           <w:shd w:val="clear" w:color="auto" w:fill="E7E9EB"/>
         </w:rPr>
-        <w:t xml:space="preserve"> </w:t>
-      </w:r>
-      <w:r>
-        <w:rPr>
-          <w:rFonts w:ascii="Verdana" w:hAnsi="Verdana"/>
-          <w:color w:val="000000"/>
-          <w:sz w:val="23"/>
-          <w:szCs w:val="23"/>
-          <w:shd w:val="clear" w:color="auto" w:fill="E7E9EB"/>
-        </w:rPr>
-        <w:t>The </w:t>
+        <w:t xml:space="preserve"> The </w:t>
       </w:r>
       <w:r>
         <w:rPr>
@@ -4491,20 +4372,8 @@
           <w:szCs w:val="23"/>
           <w:shd w:val="clear" w:color="auto" w:fill="E7E9EB"/>
         </w:rPr>
-        <w:t xml:space="preserve">. space-between: between </w:t>
-      </w:r>
-      <w:proofErr w:type="gramStart"/>
-      <w:r>
-        <w:rPr>
-          <w:rFonts w:ascii="Verdana" w:hAnsi="Verdana"/>
-          <w:color w:val="000000"/>
-          <w:sz w:val="23"/>
-          <w:szCs w:val="23"/>
-          <w:shd w:val="clear" w:color="auto" w:fill="E7E9EB"/>
-        </w:rPr>
-        <w:t>lines .</w:t>
-      </w:r>
-      <w:proofErr w:type="gramEnd"/>
+        <w:t>. space-between: between lines .</w:t>
+      </w:r>
     </w:p>
     <w:p>
       <w:pPr>
@@ -4971,6 +4840,7 @@
           <w:szCs w:val="23"/>
           <w:shd w:val="clear" w:color="auto" w:fill="E7E9EB"/>
         </w:rPr>
+        <w:lastRenderedPageBreak/>
         <w:t>The </w:t>
       </w:r>
       <w:r>
@@ -5190,7 +5060,6 @@
           <w:lang w:eastAsia="en-IN"/>
         </w:rPr>
       </w:pPr>
-      <w:proofErr w:type="gramStart"/>
       <w:r>
         <w:rPr>
           <w:rFonts w:ascii="Consolas" w:hAnsi="Consolas"/>
@@ -5199,18 +5068,7 @@
           <w:szCs w:val="23"/>
           <w:shd w:val="clear" w:color="auto" w:fill="FFFFFF"/>
         </w:rPr>
-        <w:t>.flex</w:t>
-      </w:r>
-      <w:proofErr w:type="gramEnd"/>
-      <w:r>
-        <w:rPr>
-          <w:rFonts w:ascii="Consolas" w:hAnsi="Consolas"/>
-          <w:color w:val="A52A2A"/>
-          <w:sz w:val="23"/>
-          <w:szCs w:val="23"/>
-          <w:shd w:val="clear" w:color="auto" w:fill="FFFFFF"/>
-        </w:rPr>
-        <w:t>-container </w:t>
+        <w:t>.flex-container </w:t>
       </w:r>
       <w:r>
         <w:rPr>
@@ -5668,17 +5526,7 @@
           <w:szCs w:val="27"/>
           <w:shd w:val="clear" w:color="auto" w:fill="F5F6F7"/>
         </w:rPr>
-        <w:t> sub-properties provide this functionality for flex, grid, and multi-column layout. You apply the property to the container element</w:t>
-      </w:r>
-      <w:r>
-        <w:rPr>
-          <w:rFonts w:ascii="Lato" w:hAnsi="Lato"/>
-          <w:color w:val="1B1B32"/>
-          <w:sz w:val="27"/>
-          <w:szCs w:val="27"/>
-          <w:shd w:val="clear" w:color="auto" w:fill="F5F6F7"/>
-        </w:rPr>
-        <w:t>.</w:t>
+        <w:t> sub-properties provide this functionality for flex, grid, and multi-column layout. You apply the property to the container element.</w:t>
       </w:r>
     </w:p>
     <w:p>
@@ -5710,7 +5558,6 @@
           <w:lang w:eastAsia="en-IN"/>
         </w:rPr>
       </w:pPr>
-      <w:proofErr w:type="gramStart"/>
       <w:r>
         <w:rPr>
           <w:rFonts w:ascii="Lato" w:hAnsi="Lato"/>
@@ -5730,7 +5577,6 @@
         </w:rPr>
         <w:t>::after</w:t>
       </w:r>
-      <w:proofErr w:type="gramEnd"/>
       <w:r>
         <w:rPr>
           <w:rFonts w:ascii="Lato" w:hAnsi="Lato"/>
@@ -5878,7 +5724,6 @@
           <w:lang w:eastAsia="en-IN"/>
         </w:rPr>
       </w:pPr>
-      <w:proofErr w:type="gramStart"/>
       <w:r>
         <w:rPr>
           <w:rFonts w:ascii="Consolas" w:eastAsia="Times New Roman" w:hAnsi="Consolas" w:cs="Courier New"/>
@@ -5887,18 +5732,7 @@
           <w:szCs w:val="27"/>
           <w:lang w:eastAsia="en-IN"/>
         </w:rPr>
-        <w:t>.container::</w:t>
-      </w:r>
-      <w:proofErr w:type="gramEnd"/>
-      <w:r>
-        <w:rPr>
-          <w:rFonts w:ascii="Consolas" w:eastAsia="Times New Roman" w:hAnsi="Consolas" w:cs="Courier New"/>
-          <w:color w:val="008040"/>
-          <w:sz w:val="27"/>
-          <w:szCs w:val="27"/>
-          <w:lang w:eastAsia="en-IN"/>
-        </w:rPr>
-        <w:t>after</w:t>
+        <w:t>.container::after</w:t>
       </w:r>
       <w:r>
         <w:rPr>
@@ -6124,6 +5958,7 @@
           <w:szCs w:val="27"/>
           <w:lang w:eastAsia="en-IN"/>
         </w:rPr>
+        <w:lastRenderedPageBreak/>
         <w:t>}</w:t>
       </w:r>
     </w:p>

</xml_diff>